<commit_message>
CV updated and improvements made
</commit_message>
<xml_diff>
--- a/file/Ahmed-Abou-Elmagd.docx
+++ b/file/Ahmed-Abou-Elmagd.docx
@@ -30,6 +30,26 @@
           <w:szCs w:val="48"/>
         </w:rPr>
         <w:t xml:space="preserve">hmed </w:t>
+      </w:r>
+      <w:proofErr w:type="spellStart"/>
+      <w:r>
+        <w:rPr>
+          <w:rFonts w:ascii="Myriad Pro" w:eastAsia="Myriad Pro" w:hAnsi="Myriad Pro" w:cs="Myriad Pro"/>
+          <w:b/>
+          <w:sz w:val="48"/>
+          <w:szCs w:val="48"/>
+        </w:rPr>
+        <w:t>Shaaban</w:t>
+      </w:r>
+      <w:proofErr w:type="spellEnd"/>
+      <w:r>
+        <w:rPr>
+          <w:rFonts w:ascii="Myriad Pro" w:eastAsia="Myriad Pro" w:hAnsi="Myriad Pro" w:cs="Myriad Pro"/>
+          <w:b/>
+          <w:sz w:val="48"/>
+          <w:szCs w:val="48"/>
+        </w:rPr>
+        <w:t xml:space="preserve"> </w:t>
       </w:r>
       <w:proofErr w:type="spellStart"/>
       <w:r>
@@ -145,7 +165,7 @@
           <w:rFonts w:ascii="Myriad Pro" w:eastAsia="Myriad Pro" w:hAnsi="Myriad Pro" w:cs="Myriad Pro"/>
           <w:sz w:val="24"/>
         </w:rPr>
-        <w:t>8</w:t>
+        <w:t>9</w:t>
       </w:r>
       <w:r>
         <w:rPr>
@@ -526,6 +546,7 @@
         </w:rPr>
         <w:t xml:space="preserve">Capable of using </w:t>
       </w:r>
+      <w:proofErr w:type="spellStart"/>
       <w:r>
         <w:rPr>
           <w:rFonts w:ascii="Myriad Pro" w:eastAsia="Myriad Pro" w:hAnsi="Myriad Pro" w:cs="Myriad Pro"/>
@@ -535,6 +556,7 @@
         </w:rPr>
         <w:t>nodejs</w:t>
       </w:r>
+      <w:proofErr w:type="spellEnd"/>
       <w:r>
         <w:rPr>
           <w:rFonts w:ascii="Myriad Pro" w:eastAsia="Myriad Pro" w:hAnsi="Myriad Pro" w:cs="Myriad Pro"/>
@@ -544,6 +566,7 @@
         </w:rPr>
         <w:t xml:space="preserve"> and </w:t>
       </w:r>
+      <w:proofErr w:type="spellStart"/>
       <w:r>
         <w:rPr>
           <w:rFonts w:ascii="Myriad Pro" w:eastAsia="Myriad Pro" w:hAnsi="Myriad Pro" w:cs="Myriad Pro"/>
@@ -553,6 +576,7 @@
         </w:rPr>
         <w:t>npm</w:t>
       </w:r>
+      <w:proofErr w:type="spellEnd"/>
       <w:r>
         <w:rPr>
           <w:rFonts w:ascii="Myriad Pro" w:eastAsia="Myriad Pro" w:hAnsi="Myriad Pro" w:cs="Myriad Pro"/>
@@ -560,7 +584,7 @@
           <w:sz w:val="24"/>
           <w:shd w:val="clear" w:color="auto" w:fill="FFFFFF"/>
         </w:rPr>
-        <w:t xml:space="preserve"> to initialize add-ons.</w:t>
+        <w:t>.</w:t>
       </w:r>
     </w:p>
     <w:p>
@@ -577,17 +601,39 @@
         <w:ind w:left="720" w:hanging="360"/>
         <w:rPr>
           <w:rFonts w:ascii="Myriad Pro" w:eastAsia="Myriad Pro" w:hAnsi="Myriad Pro" w:cs="Myriad Pro"/>
-          <w:sz w:val="24"/>
-          <w:shd w:val="clear" w:color="auto" w:fill="FFFFFF"/>
-        </w:rPr>
-      </w:pPr>
-      <w:r>
-        <w:rPr>
-          <w:rFonts w:ascii="Myriad Pro" w:eastAsia="Myriad Pro" w:hAnsi="Myriad Pro" w:cs="Myriad Pro"/>
-          <w:sz w:val="24"/>
-          <w:shd w:val="clear" w:color="auto" w:fill="FFFFFF"/>
-        </w:rPr>
-        <w:t>Social media integration (Social Bookmarking, Social Networking, Wikis, etc.)</w:t>
+          <w:b/>
+          <w:sz w:val="24"/>
+          <w:shd w:val="clear" w:color="auto" w:fill="FFFFFF"/>
+        </w:rPr>
+      </w:pPr>
+      <w:r>
+        <w:rPr>
+          <w:rFonts w:ascii="Myriad Pro" w:eastAsia="Myriad Pro" w:hAnsi="Myriad Pro" w:cs="Myriad Pro"/>
+          <w:bCs/>
+          <w:sz w:val="24"/>
+          <w:shd w:val="clear" w:color="auto" w:fill="FFFFFF"/>
+        </w:rPr>
+        <w:t xml:space="preserve">Familiar with </w:t>
+      </w:r>
+      <w:proofErr w:type="spellStart"/>
+      <w:r>
+        <w:rPr>
+          <w:rFonts w:ascii="Myriad Pro" w:eastAsia="Myriad Pro" w:hAnsi="Myriad Pro" w:cs="Myriad Pro"/>
+          <w:b/>
+          <w:sz w:val="24"/>
+          <w:shd w:val="clear" w:color="auto" w:fill="FFFFFF"/>
+        </w:rPr>
+        <w:t>AngularJS</w:t>
+      </w:r>
+      <w:proofErr w:type="spellEnd"/>
+      <w:r>
+        <w:rPr>
+          <w:rFonts w:ascii="Myriad Pro" w:eastAsia="Myriad Pro" w:hAnsi="Myriad Pro" w:cs="Myriad Pro"/>
+          <w:b/>
+          <w:sz w:val="24"/>
+          <w:shd w:val="clear" w:color="auto" w:fill="FFFFFF"/>
+        </w:rPr>
+        <w:t>.</w:t>
       </w:r>
     </w:p>
     <w:p>
@@ -611,19 +657,28 @@
       <w:r>
         <w:rPr>
           <w:rFonts w:ascii="Myriad Pro" w:eastAsia="Myriad Pro" w:hAnsi="Myriad Pro" w:cs="Myriad Pro"/>
-          <w:b/>
-          <w:sz w:val="24"/>
-          <w:shd w:val="clear" w:color="auto" w:fill="FFFFFF"/>
-        </w:rPr>
-        <w:t xml:space="preserve">UI / UX </w:t>
-      </w:r>
-      <w:r>
-        <w:rPr>
-          <w:rFonts w:ascii="Myriad Pro" w:eastAsia="Myriad Pro" w:hAnsi="Myriad Pro" w:cs="Myriad Pro"/>
-          <w:sz w:val="24"/>
-          <w:shd w:val="clear" w:color="auto" w:fill="FFFFFF"/>
-        </w:rPr>
-        <w:t>Skills.</w:t>
+          <w:sz w:val="24"/>
+          <w:shd w:val="clear" w:color="auto" w:fill="FFFFFF"/>
+        </w:rPr>
+        <w:t>Social media integration (</w:t>
+      </w:r>
+      <w:r>
+        <w:rPr>
+          <w:rFonts w:ascii="Myriad Pro" w:eastAsia="Myriad Pro" w:hAnsi="Myriad Pro" w:cs="Myriad Pro"/>
+          <w:b/>
+          <w:bCs/>
+          <w:sz w:val="24"/>
+          <w:shd w:val="clear" w:color="auto" w:fill="FFFFFF"/>
+        </w:rPr>
+        <w:t>Social Bookmarking, Social Networking, Wikis, etc.</w:t>
+      </w:r>
+      <w:r>
+        <w:rPr>
+          <w:rFonts w:ascii="Myriad Pro" w:eastAsia="Myriad Pro" w:hAnsi="Myriad Pro" w:cs="Myriad Pro"/>
+          <w:sz w:val="24"/>
+          <w:shd w:val="clear" w:color="auto" w:fill="FFFFFF"/>
+        </w:rPr>
+        <w:t>)</w:t>
       </w:r>
     </w:p>
     <w:p>
@@ -647,27 +702,19 @@
       <w:r>
         <w:rPr>
           <w:rFonts w:ascii="Myriad Pro" w:eastAsia="Myriad Pro" w:hAnsi="Myriad Pro" w:cs="Myriad Pro"/>
-          <w:sz w:val="24"/>
-          <w:shd w:val="clear" w:color="auto" w:fill="FFFFFF"/>
-        </w:rPr>
-        <w:t xml:space="preserve">Aware of different browsers compatibility from </w:t>
-      </w:r>
-      <w:r>
-        <w:rPr>
-          <w:rFonts w:ascii="Myriad Pro" w:eastAsia="Myriad Pro" w:hAnsi="Myriad Pro" w:cs="Myriad Pro"/>
-          <w:b/>
-          <w:sz w:val="24"/>
-          <w:shd w:val="clear" w:color="auto" w:fill="FFFFFF"/>
-        </w:rPr>
-        <w:t xml:space="preserve">IE8 </w:t>
-      </w:r>
-      <w:r>
-        <w:rPr>
-          <w:rFonts w:ascii="Myriad Pro" w:eastAsia="Myriad Pro" w:hAnsi="Myriad Pro" w:cs="Myriad Pro"/>
-          <w:sz w:val="24"/>
-          <w:shd w:val="clear" w:color="auto" w:fill="FFFFFF"/>
-        </w:rPr>
-        <w:t>across browsers.</w:t>
+          <w:b/>
+          <w:sz w:val="24"/>
+          <w:shd w:val="clear" w:color="auto" w:fill="FFFFFF"/>
+        </w:rPr>
+        <w:t xml:space="preserve">UI / UX </w:t>
+      </w:r>
+      <w:r>
+        <w:rPr>
+          <w:rFonts w:ascii="Myriad Pro" w:eastAsia="Myriad Pro" w:hAnsi="Myriad Pro" w:cs="Myriad Pro"/>
+          <w:sz w:val="24"/>
+          <w:shd w:val="clear" w:color="auto" w:fill="FFFFFF"/>
+        </w:rPr>
+        <w:t>Skills.</w:t>
       </w:r>
     </w:p>
     <w:p>
@@ -694,51 +741,24 @@
           <w:sz w:val="24"/>
           <w:shd w:val="clear" w:color="auto" w:fill="FFFFFF"/>
         </w:rPr>
-        <w:t xml:space="preserve">Design </w:t>
-      </w:r>
-      <w:r>
-        <w:rPr>
-          <w:rFonts w:ascii="Myriad Pro" w:eastAsia="Myriad Pro" w:hAnsi="Myriad Pro" w:cs="Myriad Pro"/>
-          <w:b/>
-          <w:bCs/>
-          <w:sz w:val="24"/>
-          <w:shd w:val="clear" w:color="auto" w:fill="FFFFFF"/>
-        </w:rPr>
-        <w:t>Websites,</w:t>
-      </w:r>
-      <w:r>
-        <w:rPr>
-          <w:rFonts w:ascii="Myriad Pro" w:eastAsia="Myriad Pro" w:hAnsi="Myriad Pro" w:cs="Myriad Pro"/>
-          <w:sz w:val="24"/>
-          <w:shd w:val="clear" w:color="auto" w:fill="FFFFFF"/>
-        </w:rPr>
-        <w:t xml:space="preserve"> </w:t>
-      </w:r>
-      <w:r>
-        <w:rPr>
-          <w:rFonts w:ascii="Myriad Pro" w:eastAsia="Myriad Pro" w:hAnsi="Myriad Pro" w:cs="Myriad Pro"/>
-          <w:b/>
-          <w:sz w:val="24"/>
-          <w:shd w:val="clear" w:color="auto" w:fill="FFFFFF"/>
-        </w:rPr>
-        <w:t xml:space="preserve">Web banners, Flash banners, Logos </w:t>
-      </w:r>
-      <w:r>
-        <w:rPr>
-          <w:rFonts w:ascii="Myriad Pro" w:eastAsia="Myriad Pro" w:hAnsi="Myriad Pro" w:cs="Myriad Pro"/>
-          <w:sz w:val="24"/>
-          <w:shd w:val="clear" w:color="auto" w:fill="FFFFFF"/>
-        </w:rPr>
-        <w:t xml:space="preserve">and </w:t>
-      </w:r>
-      <w:r>
-        <w:rPr>
-          <w:rFonts w:ascii="Myriad Pro" w:eastAsia="Myriad Pro" w:hAnsi="Myriad Pro" w:cs="Myriad Pro"/>
-          <w:b/>
-          <w:sz w:val="24"/>
-          <w:shd w:val="clear" w:color="auto" w:fill="FFFFFF"/>
-        </w:rPr>
-        <w:t>other marketing collaterals.</w:t>
+        <w:t xml:space="preserve">Aware of different browsers compatibility from </w:t>
+      </w:r>
+      <w:r>
+        <w:rPr>
+          <w:rFonts w:ascii="Myriad Pro" w:eastAsia="Myriad Pro" w:hAnsi="Myriad Pro" w:cs="Myriad Pro"/>
+          <w:b/>
+          <w:sz w:val="24"/>
+          <w:shd w:val="clear" w:color="auto" w:fill="FFFFFF"/>
+        </w:rPr>
+        <w:t xml:space="preserve">IE8 </w:t>
+      </w:r>
+      <w:r>
+        <w:rPr>
+          <w:rFonts w:ascii="Myriad Pro" w:eastAsia="Myriad Pro" w:hAnsi="Myriad Pro" w:cs="Myriad Pro"/>
+          <w:sz w:val="24"/>
+          <w:shd w:val="clear" w:color="auto" w:fill="FFFFFF"/>
+        </w:rPr>
+        <w:t>across browsers.</w:t>
       </w:r>
     </w:p>
     <w:p>
@@ -762,46 +782,54 @@
       <w:r>
         <w:rPr>
           <w:rFonts w:ascii="Myriad Pro" w:eastAsia="Myriad Pro" w:hAnsi="Myriad Pro" w:cs="Myriad Pro"/>
+          <w:sz w:val="24"/>
+          <w:shd w:val="clear" w:color="auto" w:fill="FFFFFF"/>
+        </w:rPr>
+        <w:t xml:space="preserve">Design </w:t>
+      </w:r>
+      <w:r>
+        <w:rPr>
+          <w:rFonts w:ascii="Myriad Pro" w:eastAsia="Myriad Pro" w:hAnsi="Myriad Pro" w:cs="Myriad Pro"/>
           <w:b/>
           <w:bCs/>
           <w:sz w:val="24"/>
           <w:shd w:val="clear" w:color="auto" w:fill="FFFFFF"/>
         </w:rPr>
-        <w:t>Up-to-</w:t>
-      </w:r>
-      <w:r>
-        <w:rPr>
-          <w:rFonts w:ascii="Myriad Pro" w:eastAsia="Myriad Pro" w:hAnsi="Myriad Pro" w:cs="Myriad Pro"/>
-          <w:b/>
-          <w:bCs/>
-          <w:sz w:val="24"/>
-          <w:shd w:val="clear" w:color="auto" w:fill="FFFFFF"/>
-        </w:rPr>
-        <w:t>date</w:t>
-      </w:r>
-      <w:r>
-        <w:rPr>
-          <w:rFonts w:ascii="Myriad Pro" w:eastAsia="Myriad Pro" w:hAnsi="Myriad Pro" w:cs="Myriad Pro"/>
-          <w:sz w:val="24"/>
-          <w:shd w:val="clear" w:color="auto" w:fill="FFFFFF"/>
-        </w:rPr>
-        <w:t xml:space="preserve"> with th</w:t>
-      </w:r>
-      <w:r>
-        <w:rPr>
-          <w:rFonts w:ascii="Myriad Pro" w:eastAsia="Myriad Pro" w:hAnsi="Myriad Pro" w:cs="Myriad Pro"/>
-          <w:sz w:val="24"/>
-          <w:shd w:val="clear" w:color="auto" w:fill="FFFFFF"/>
-        </w:rPr>
-        <w:t xml:space="preserve">e latest techniques in anything </w:t>
-      </w:r>
-      <w:r>
-        <w:rPr>
-          <w:rFonts w:ascii="Myriad Pro" w:eastAsia="Myriad Pro" w:hAnsi="Myriad Pro" w:cs="Myriad Pro"/>
-          <w:sz w:val="24"/>
-          <w:shd w:val="clear" w:color="auto" w:fill="FFFFFF"/>
-        </w:rPr>
-        <w:t>related to my field.</w:t>
+        <w:t>Websites,</w:t>
+      </w:r>
+      <w:r>
+        <w:rPr>
+          <w:rFonts w:ascii="Myriad Pro" w:eastAsia="Myriad Pro" w:hAnsi="Myriad Pro" w:cs="Myriad Pro"/>
+          <w:sz w:val="24"/>
+          <w:shd w:val="clear" w:color="auto" w:fill="FFFFFF"/>
+        </w:rPr>
+        <w:t xml:space="preserve"> </w:t>
+      </w:r>
+      <w:r>
+        <w:rPr>
+          <w:rFonts w:ascii="Myriad Pro" w:eastAsia="Myriad Pro" w:hAnsi="Myriad Pro" w:cs="Myriad Pro"/>
+          <w:b/>
+          <w:sz w:val="24"/>
+          <w:shd w:val="clear" w:color="auto" w:fill="FFFFFF"/>
+        </w:rPr>
+        <w:t xml:space="preserve">Web banners, Flash banners, Logos </w:t>
+      </w:r>
+      <w:r>
+        <w:rPr>
+          <w:rFonts w:ascii="Myriad Pro" w:eastAsia="Myriad Pro" w:hAnsi="Myriad Pro" w:cs="Myriad Pro"/>
+          <w:sz w:val="24"/>
+          <w:shd w:val="clear" w:color="auto" w:fill="FFFFFF"/>
+        </w:rPr>
+        <w:t xml:space="preserve">and </w:t>
+      </w:r>
+      <w:r>
+        <w:rPr>
+          <w:rFonts w:ascii="Myriad Pro" w:eastAsia="Myriad Pro" w:hAnsi="Myriad Pro" w:cs="Myriad Pro"/>
+          <w:b/>
+          <w:sz w:val="24"/>
+          <w:shd w:val="clear" w:color="auto" w:fill="FFFFFF"/>
+        </w:rPr>
+        <w:t>other marketing collaterals.</w:t>
       </w:r>
     </w:p>
     <w:p>
@@ -830,31 +858,41 @@
           <w:sz w:val="24"/>
           <w:shd w:val="clear" w:color="auto" w:fill="FFFFFF"/>
         </w:rPr>
-        <w:t>Team player</w:t>
-      </w:r>
-      <w:r>
-        <w:rPr>
-          <w:rFonts w:ascii="Myriad Pro" w:eastAsia="Myriad Pro" w:hAnsi="Myriad Pro" w:cs="Myriad Pro"/>
-          <w:sz w:val="24"/>
-          <w:shd w:val="clear" w:color="auto" w:fill="FFFFFF"/>
-        </w:rPr>
-        <w:t xml:space="preserve"> with high technical skills and innovative ideas to </w:t>
-      </w:r>
-      <w:r>
-        <w:rPr>
-          <w:rFonts w:ascii="Myriad Pro" w:eastAsia="Myriad Pro" w:hAnsi="Myriad Pro" w:cs="Myriad Pro"/>
-          <w:sz w:val="24"/>
-          <w:shd w:val="clear" w:color="auto" w:fill="FFFFFF"/>
-        </w:rPr>
-        <w:t>design</w:t>
-      </w:r>
-      <w:r>
-        <w:rPr>
-          <w:rFonts w:ascii="Myriad Pro" w:eastAsia="Myriad Pro" w:hAnsi="Myriad Pro" w:cs="Myriad Pro"/>
-          <w:sz w:val="24"/>
-          <w:shd w:val="clear" w:color="auto" w:fill="FFFFFF"/>
-        </w:rPr>
-        <w:t xml:space="preserve"> great products.</w:t>
+        <w:t>Up-to-</w:t>
+      </w:r>
+      <w:r>
+        <w:rPr>
+          <w:rFonts w:ascii="Myriad Pro" w:eastAsia="Myriad Pro" w:hAnsi="Myriad Pro" w:cs="Myriad Pro"/>
+          <w:b/>
+          <w:bCs/>
+          <w:sz w:val="24"/>
+          <w:shd w:val="clear" w:color="auto" w:fill="FFFFFF"/>
+        </w:rPr>
+        <w:t>date</w:t>
+      </w:r>
+      <w:r>
+        <w:rPr>
+          <w:rFonts w:ascii="Myriad Pro" w:eastAsia="Myriad Pro" w:hAnsi="Myriad Pro" w:cs="Myriad Pro"/>
+          <w:sz w:val="24"/>
+          <w:shd w:val="clear" w:color="auto" w:fill="FFFFFF"/>
+        </w:rPr>
+        <w:t xml:space="preserve"> with th</w:t>
+      </w:r>
+      <w:r>
+        <w:rPr>
+          <w:rFonts w:ascii="Myriad Pro" w:eastAsia="Myriad Pro" w:hAnsi="Myriad Pro" w:cs="Myriad Pro"/>
+          <w:sz w:val="24"/>
+          <w:shd w:val="clear" w:color="auto" w:fill="FFFFFF"/>
+        </w:rPr>
+        <w:t xml:space="preserve">e latest techniques in anything </w:t>
+      </w:r>
+      <w:r>
+        <w:rPr>
+          <w:rFonts w:ascii="Myriad Pro" w:eastAsia="Myriad Pro" w:hAnsi="Myriad Pro" w:cs="Myriad Pro"/>
+          <w:sz w:val="24"/>
+          <w:shd w:val="clear" w:color="auto" w:fill="FFFFFF"/>
+        </w:rPr>
+        <w:t>related to my field.</w:t>
       </w:r>
     </w:p>
     <w:p>
@@ -883,41 +921,31 @@
           <w:sz w:val="24"/>
           <w:shd w:val="clear" w:color="auto" w:fill="FFFFFF"/>
         </w:rPr>
-        <w:t>Technical</w:t>
-      </w:r>
-      <w:r>
-        <w:rPr>
-          <w:rFonts w:ascii="Myriad Pro" w:eastAsia="Myriad Pro" w:hAnsi="Myriad Pro" w:cs="Myriad Pro"/>
-          <w:sz w:val="24"/>
-          <w:shd w:val="clear" w:color="auto" w:fill="FFFFFF"/>
-        </w:rPr>
-        <w:t xml:space="preserve"> </w:t>
-      </w:r>
-      <w:r>
-        <w:rPr>
-          <w:rFonts w:ascii="Myriad Pro" w:eastAsia="Myriad Pro" w:hAnsi="Myriad Pro" w:cs="Myriad Pro"/>
-          <w:sz w:val="24"/>
-          <w:shd w:val="clear" w:color="auto" w:fill="FFFFFF"/>
-        </w:rPr>
-        <w:t xml:space="preserve">&amp; </w:t>
-      </w:r>
-      <w:r>
-        <w:rPr>
-          <w:rFonts w:ascii="Myriad Pro" w:eastAsia="Myriad Pro" w:hAnsi="Myriad Pro" w:cs="Myriad Pro"/>
-          <w:b/>
-          <w:bCs/>
-          <w:sz w:val="24"/>
-          <w:shd w:val="clear" w:color="auto" w:fill="FFFFFF"/>
-        </w:rPr>
-        <w:t xml:space="preserve">Interpersonal </w:t>
-      </w:r>
-      <w:r>
-        <w:rPr>
-          <w:rFonts w:ascii="Myriad Pro" w:eastAsia="Myriad Pro" w:hAnsi="Myriad Pro" w:cs="Myriad Pro"/>
-          <w:sz w:val="24"/>
-          <w:shd w:val="clear" w:color="auto" w:fill="FFFFFF"/>
-        </w:rPr>
-        <w:t>Skills.</w:t>
+        <w:t>Team player</w:t>
+      </w:r>
+      <w:r>
+        <w:rPr>
+          <w:rFonts w:ascii="Myriad Pro" w:eastAsia="Myriad Pro" w:hAnsi="Myriad Pro" w:cs="Myriad Pro"/>
+          <w:sz w:val="24"/>
+          <w:shd w:val="clear" w:color="auto" w:fill="FFFFFF"/>
+        </w:rPr>
+        <w:t xml:space="preserve"> with high technical skills and innovative ideas to </w:t>
+      </w:r>
+      <w:r>
+        <w:rPr>
+          <w:rFonts w:ascii="Myriad Pro" w:eastAsia="Myriad Pro" w:hAnsi="Myriad Pro" w:cs="Myriad Pro"/>
+          <w:sz w:val="24"/>
+          <w:shd w:val="clear" w:color="auto" w:fill="FFFFFF"/>
+        </w:rPr>
+        <w:t>design</w:t>
+      </w:r>
+      <w:r>
+        <w:rPr>
+          <w:rFonts w:ascii="Myriad Pro" w:eastAsia="Myriad Pro" w:hAnsi="Myriad Pro" w:cs="Myriad Pro"/>
+          <w:sz w:val="24"/>
+          <w:shd w:val="clear" w:color="auto" w:fill="FFFFFF"/>
+        </w:rPr>
+        <w:t xml:space="preserve"> great products.</w:t>
       </w:r>
     </w:p>
     <w:p>
@@ -945,6 +973,114 @@
           <w:shd w:val="clear" w:color="auto" w:fill="FFFFFF"/>
         </w:rPr>
         <w:t xml:space="preserve">Good experience with </w:t>
+      </w:r>
+      <w:r>
+        <w:rPr>
+          <w:rFonts w:ascii="Myriad Pro" w:eastAsia="Myriad Pro" w:hAnsi="Myriad Pro" w:cs="Myriad Pro"/>
+          <w:b/>
+          <w:bCs/>
+          <w:sz w:val="24"/>
+          <w:shd w:val="clear" w:color="auto" w:fill="FFFFFF"/>
+        </w:rPr>
+        <w:t>PHP.</w:t>
+      </w:r>
+    </w:p>
+    <w:p>
+      <w:pPr>
+        <w:numPr>
+          <w:ilvl w:val="0"/>
+          <w:numId w:val="1"/>
+        </w:numPr>
+        <w:tabs>
+          <w:tab w:val="left" w:pos="720"/>
+          <w:tab w:val="left" w:pos="450"/>
+        </w:tabs>
+        <w:spacing w:after="0" w:line="240" w:lineRule="auto"/>
+        <w:ind w:left="720" w:hanging="360"/>
+        <w:rPr>
+          <w:rFonts w:ascii="Myriad Pro" w:eastAsia="Myriad Pro" w:hAnsi="Myriad Pro" w:cs="Myriad Pro"/>
+          <w:sz w:val="24"/>
+          <w:shd w:val="clear" w:color="auto" w:fill="FFFFFF"/>
+        </w:rPr>
+      </w:pPr>
+      <w:r>
+        <w:rPr>
+          <w:rFonts w:ascii="Myriad Pro" w:eastAsia="Myriad Pro" w:hAnsi="Myriad Pro" w:cs="Myriad Pro"/>
+          <w:b/>
+          <w:bCs/>
+          <w:sz w:val="24"/>
+          <w:shd w:val="clear" w:color="auto" w:fill="FFFFFF"/>
+        </w:rPr>
+        <w:t>Technical</w:t>
+      </w:r>
+      <w:r>
+        <w:rPr>
+          <w:rFonts w:ascii="Myriad Pro" w:eastAsia="Myriad Pro" w:hAnsi="Myriad Pro" w:cs="Myriad Pro"/>
+          <w:sz w:val="24"/>
+          <w:shd w:val="clear" w:color="auto" w:fill="FFFFFF"/>
+        </w:rPr>
+        <w:t xml:space="preserve"> </w:t>
+      </w:r>
+      <w:r>
+        <w:rPr>
+          <w:rFonts w:ascii="Myriad Pro" w:eastAsia="Myriad Pro" w:hAnsi="Myriad Pro" w:cs="Myriad Pro"/>
+          <w:sz w:val="24"/>
+          <w:shd w:val="clear" w:color="auto" w:fill="FFFFFF"/>
+        </w:rPr>
+        <w:t xml:space="preserve">&amp; </w:t>
+      </w:r>
+      <w:r>
+        <w:rPr>
+          <w:rFonts w:ascii="Myriad Pro" w:eastAsia="Myriad Pro" w:hAnsi="Myriad Pro" w:cs="Myriad Pro"/>
+          <w:b/>
+          <w:bCs/>
+          <w:sz w:val="24"/>
+          <w:shd w:val="clear" w:color="auto" w:fill="FFFFFF"/>
+        </w:rPr>
+        <w:t xml:space="preserve">Interpersonal </w:t>
+      </w:r>
+      <w:r>
+        <w:rPr>
+          <w:rFonts w:ascii="Myriad Pro" w:eastAsia="Myriad Pro" w:hAnsi="Myriad Pro" w:cs="Myriad Pro"/>
+          <w:sz w:val="24"/>
+          <w:shd w:val="clear" w:color="auto" w:fill="FFFFFF"/>
+        </w:rPr>
+        <w:t>Skills.</w:t>
+      </w:r>
+    </w:p>
+    <w:p>
+      <w:pPr>
+        <w:numPr>
+          <w:ilvl w:val="0"/>
+          <w:numId w:val="1"/>
+        </w:numPr>
+        <w:tabs>
+          <w:tab w:val="left" w:pos="720"/>
+          <w:tab w:val="left" w:pos="450"/>
+        </w:tabs>
+        <w:spacing w:after="0" w:line="240" w:lineRule="auto"/>
+        <w:ind w:left="720" w:hanging="360"/>
+        <w:rPr>
+          <w:rFonts w:ascii="Myriad Pro" w:eastAsia="Myriad Pro" w:hAnsi="Myriad Pro" w:cs="Myriad Pro"/>
+          <w:sz w:val="24"/>
+          <w:shd w:val="clear" w:color="auto" w:fill="FFFFFF"/>
+        </w:rPr>
+      </w:pPr>
+      <w:r>
+        <w:rPr>
+          <w:rFonts w:ascii="Myriad Pro" w:eastAsia="Myriad Pro" w:hAnsi="Myriad Pro" w:cs="Myriad Pro"/>
+          <w:sz w:val="24"/>
+          <w:shd w:val="clear" w:color="auto" w:fill="FFFFFF"/>
+        </w:rPr>
+        <w:t>Excellent</w:t>
+      </w:r>
+      <w:r>
+        <w:rPr>
+          <w:rFonts w:ascii="Myriad Pro" w:eastAsia="Myriad Pro" w:hAnsi="Myriad Pro" w:cs="Myriad Pro"/>
+          <w:sz w:val="24"/>
+          <w:shd w:val="clear" w:color="auto" w:fill="FFFFFF"/>
+        </w:rPr>
+        <w:t xml:space="preserve"> experience with </w:t>
       </w:r>
       <w:r>
         <w:rPr>
@@ -1576,6 +1712,8 @@
     </w:p>
     <w:p>
       <w:pPr>
+        <w:keepNext/>
+        <w:keepLines/>
         <w:spacing w:after="0"/>
         <w:rPr>
           <w:rFonts w:ascii="Myriad Pro" w:eastAsia="Myriad Pro" w:hAnsi="Myriad Pro" w:cs="Myriad Pro"/>
@@ -1591,11 +1729,14 @@
           <w:sz w:val="28"/>
           <w:shd w:val="clear" w:color="auto" w:fill="FFFFFF"/>
         </w:rPr>
+        <w:lastRenderedPageBreak/>
         <w:t>Working Experience</w:t>
       </w:r>
     </w:p>
     <w:p>
       <w:pPr>
+        <w:keepNext/>
+        <w:keepLines/>
         <w:numPr>
           <w:ilvl w:val="0"/>
           <w:numId w:val="9"/>
@@ -1616,16 +1757,7 @@
           <w:sz w:val="24"/>
           <w:shd w:val="clear" w:color="auto" w:fill="FFFFFF"/>
         </w:rPr>
-        <w:t>Graphic</w:t>
-      </w:r>
-      <w:r>
-        <w:rPr>
-          <w:rFonts w:ascii="Myriad Pro" w:eastAsia="Myriad Pro" w:hAnsi="Myriad Pro" w:cs="Myriad Pro"/>
-          <w:b/>
-          <w:sz w:val="24"/>
-          <w:shd w:val="clear" w:color="auto" w:fill="FFFFFF"/>
-        </w:rPr>
-        <w:t xml:space="preserve"> Designer at Clouds Solutions</w:t>
+        <w:t>Web Designer at Clouds Solutions</w:t>
       </w:r>
       <w:r>
         <w:rPr>
@@ -1638,6 +1770,8 @@
     </w:p>
     <w:p>
       <w:pPr>
+        <w:keepNext/>
+        <w:keepLines/>
         <w:numPr>
           <w:ilvl w:val="0"/>
           <w:numId w:val="9"/>
@@ -1659,24 +1793,8 @@
     </w:p>
     <w:p>
       <w:pPr>
-        <w:spacing w:after="0" w:line="240" w:lineRule="auto"/>
-        <w:rPr>
-          <w:rFonts w:ascii="Myriad Pro" w:eastAsia="Myriad Pro" w:hAnsi="Myriad Pro" w:cs="Myriad Pro"/>
-          <w:sz w:val="20"/>
-        </w:rPr>
-      </w:pPr>
-    </w:p>
-    <w:p>
-      <w:pPr>
-        <w:spacing w:after="0" w:line="240" w:lineRule="auto"/>
-        <w:rPr>
-          <w:rFonts w:ascii="Myriad Pro" w:eastAsia="Myriad Pro" w:hAnsi="Myriad Pro" w:cs="Myriad Pro"/>
-          <w:sz w:val="20"/>
-        </w:rPr>
-      </w:pPr>
-    </w:p>
-    <w:p>
-      <w:pPr>
+        <w:keepNext/>
+        <w:keepLines/>
         <w:numPr>
           <w:ilvl w:val="0"/>
           <w:numId w:val="9"/>
@@ -1697,7 +1815,6 @@
           <w:sz w:val="24"/>
           <w:shd w:val="clear" w:color="auto" w:fill="FFFFFF"/>
         </w:rPr>
-        <w:lastRenderedPageBreak/>
         <w:t xml:space="preserve">Freelancer </w:t>
       </w:r>
       <w:r>
@@ -1707,19 +1824,46 @@
           <w:sz w:val="24"/>
           <w:shd w:val="clear" w:color="auto" w:fill="FFFFFF"/>
         </w:rPr>
-        <w:t xml:space="preserve">Front-end Developer </w:t>
-      </w:r>
-      <w:r>
-        <w:rPr>
-          <w:rFonts w:ascii="Myriad Pro" w:eastAsia="Myriad Pro" w:hAnsi="Myriad Pro" w:cs="Myriad Pro"/>
-          <w:sz w:val="24"/>
-          <w:shd w:val="clear" w:color="auto" w:fill="FFFFFF"/>
-        </w:rPr>
-        <w:t>( June 2014 – March 2015)</w:t>
-      </w:r>
-    </w:p>
-    <w:p>
-      <w:pPr>
+        <w:t>Front-end Developer</w:t>
+      </w:r>
+      <w:r>
+        <w:rPr>
+          <w:rFonts w:ascii="Myriad Pro" w:eastAsia="Myriad Pro" w:hAnsi="Myriad Pro" w:cs="Myriad Pro"/>
+          <w:b/>
+          <w:sz w:val="24"/>
+          <w:shd w:val="clear" w:color="auto" w:fill="FFFFFF"/>
+        </w:rPr>
+        <w:t xml:space="preserve"> </w:t>
+      </w:r>
+      <w:r>
+        <w:rPr>
+          <w:rFonts w:ascii="Myriad Pro" w:eastAsia="Myriad Pro" w:hAnsi="Myriad Pro" w:cs="Myriad Pro"/>
+          <w:sz w:val="24"/>
+          <w:shd w:val="clear" w:color="auto" w:fill="FFFFFF"/>
+        </w:rPr>
+        <w:t xml:space="preserve">( </w:t>
+      </w:r>
+      <w:r>
+        <w:rPr>
+          <w:rFonts w:ascii="Myriad Pro" w:eastAsia="Myriad Pro" w:hAnsi="Myriad Pro" w:cs="Myriad Pro"/>
+          <w:sz w:val="24"/>
+          <w:shd w:val="clear" w:color="auto" w:fill="FFFFFF"/>
+        </w:rPr>
+        <w:t>April</w:t>
+      </w:r>
+      <w:r>
+        <w:rPr>
+          <w:rFonts w:ascii="Myriad Pro" w:eastAsia="Myriad Pro" w:hAnsi="Myriad Pro" w:cs="Myriad Pro"/>
+          <w:sz w:val="24"/>
+          <w:shd w:val="clear" w:color="auto" w:fill="FFFFFF"/>
+        </w:rPr>
+        <w:t xml:space="preserve"> 2014 – March 2015)</w:t>
+      </w:r>
+    </w:p>
+    <w:p>
+      <w:pPr>
+        <w:keepNext/>
+        <w:keepLines/>
         <w:numPr>
           <w:ilvl w:val="0"/>
           <w:numId w:val="9"/>
@@ -1772,14 +1916,14 @@
           <w:rFonts w:ascii="Myriad Pro" w:eastAsia="Myriad Pro" w:hAnsi="Myriad Pro" w:cs="Myriad Pro"/>
           <w:sz w:val="20"/>
         </w:rPr>
-        <w:t xml:space="preserve">, and </w:t>
+        <w:t>, and</w:t>
       </w:r>
       <w:r>
         <w:rPr>
           <w:rFonts w:ascii="Myriad Pro" w:eastAsia="Myriad Pro" w:hAnsi="Myriad Pro" w:cs="Myriad Pro"/>
           <w:sz w:val="20"/>
         </w:rPr>
-        <w:t>other international clients</w:t>
+        <w:t xml:space="preserve"> other international clients</w:t>
       </w:r>
       <w:r>
         <w:rPr>
@@ -1791,6 +1935,8 @@
     </w:p>
     <w:p>
       <w:pPr>
+        <w:keepNext/>
+        <w:keepLines/>
         <w:numPr>
           <w:ilvl w:val="0"/>
           <w:numId w:val="9"/>
@@ -1820,7 +1966,25 @@
           <w:sz w:val="24"/>
           <w:shd w:val="clear" w:color="auto" w:fill="FFFFFF"/>
         </w:rPr>
-        <w:t>Web Designer at Dot Me</w:t>
+        <w:t>Web Designer</w:t>
+      </w:r>
+      <w:r>
+        <w:rPr>
+          <w:rFonts w:ascii="Myriad Pro" w:eastAsia="Myriad Pro" w:hAnsi="Myriad Pro" w:cs="Myriad Pro"/>
+          <w:b/>
+          <w:sz w:val="24"/>
+          <w:shd w:val="clear" w:color="auto" w:fill="FFFFFF"/>
+        </w:rPr>
+        <w:t xml:space="preserve"> </w:t>
+      </w:r>
+      <w:r>
+        <w:rPr>
+          <w:rFonts w:ascii="Myriad Pro" w:eastAsia="Myriad Pro" w:hAnsi="Myriad Pro" w:cs="Myriad Pro"/>
+          <w:b/>
+          <w:sz w:val="24"/>
+          <w:shd w:val="clear" w:color="auto" w:fill="FFFFFF"/>
+        </w:rPr>
+        <w:t>at Dot Me</w:t>
       </w:r>
       <w:r>
         <w:rPr>
@@ -1833,6 +1997,8 @@
     </w:p>
     <w:p>
       <w:pPr>
+        <w:keepNext/>
+        <w:keepLines/>
         <w:numPr>
           <w:ilvl w:val="0"/>
           <w:numId w:val="9"/>
@@ -1844,20 +2010,34 @@
           <w:sz w:val="20"/>
         </w:rPr>
       </w:pPr>
-      <w:proofErr w:type="spellStart"/>
       <w:r>
         <w:rPr>
           <w:rFonts w:ascii="Myriad Pro" w:eastAsia="Myriad Pro" w:hAnsi="Myriad Pro" w:cs="Myriad Pro"/>
           <w:sz w:val="20"/>
         </w:rPr>
-        <w:t>DotMe</w:t>
-      </w:r>
-      <w:proofErr w:type="spellEnd"/>
+        <w:t>Dot</w:t>
+      </w:r>
       <w:r>
         <w:rPr>
           <w:rFonts w:ascii="Myriad Pro" w:eastAsia="Myriad Pro" w:hAnsi="Myriad Pro" w:cs="Myriad Pro"/>
           <w:sz w:val="20"/>
         </w:rPr>
+        <w:t xml:space="preserve"> </w:t>
+      </w:r>
+      <w:proofErr w:type="gramStart"/>
+      <w:r>
+        <w:rPr>
+          <w:rFonts w:ascii="Myriad Pro" w:eastAsia="Myriad Pro" w:hAnsi="Myriad Pro" w:cs="Myriad Pro"/>
+          <w:sz w:val="20"/>
+        </w:rPr>
+        <w:t>Me</w:t>
+      </w:r>
+      <w:proofErr w:type="gramEnd"/>
+      <w:r>
+        <w:rPr>
+          <w:rFonts w:ascii="Myriad Pro" w:eastAsia="Myriad Pro" w:hAnsi="Myriad Pro" w:cs="Myriad Pro"/>
+          <w:sz w:val="20"/>
+        </w:rPr>
         <w:t xml:space="preserve"> is a company specialized in mobile development </w:t>
       </w:r>
       <w:r>
@@ -1905,6 +2085,8 @@
     </w:p>
     <w:p>
       <w:pPr>
+        <w:keepNext/>
+        <w:keepLines/>
         <w:numPr>
           <w:ilvl w:val="0"/>
           <w:numId w:val="9"/>
@@ -1975,19 +2157,21 @@
           <w:sz w:val="24"/>
           <w:shd w:val="clear" w:color="auto" w:fill="FFFFFF"/>
         </w:rPr>
-        <w:t xml:space="preserve">July </w:t>
-      </w:r>
-      <w:r>
-        <w:rPr>
-          <w:rFonts w:ascii="Myriad Pro" w:eastAsia="Myriad Pro" w:hAnsi="Myriad Pro" w:cs="Myriad Pro"/>
-          <w:sz w:val="24"/>
-          <w:shd w:val="clear" w:color="auto" w:fill="FFFFFF"/>
-        </w:rPr>
-        <w:t>2015)</w:t>
-      </w:r>
-    </w:p>
-    <w:p>
-      <w:pPr>
+        <w:t>July</w:t>
+      </w:r>
+      <w:r>
+        <w:rPr>
+          <w:rFonts w:ascii="Myriad Pro" w:eastAsia="Myriad Pro" w:hAnsi="Myriad Pro" w:cs="Myriad Pro"/>
+          <w:sz w:val="24"/>
+          <w:shd w:val="clear" w:color="auto" w:fill="FFFFFF"/>
+        </w:rPr>
+        <w:t xml:space="preserve"> 2015)</w:t>
+      </w:r>
+    </w:p>
+    <w:p>
+      <w:pPr>
+        <w:keepNext/>
+        <w:keepLines/>
         <w:numPr>
           <w:ilvl w:val="0"/>
           <w:numId w:val="9"/>
@@ -2004,30 +2188,159 @@
           <w:rFonts w:ascii="Myriad Pro" w:eastAsia="Myriad Pro" w:hAnsi="Myriad Pro" w:cs="Myriad Pro"/>
           <w:sz w:val="20"/>
         </w:rPr>
-        <w:t>Media Pan Arab is a full digital media house that</w:t>
-      </w:r>
-      <w:bookmarkStart w:id="0" w:name="_GoBack"/>
-      <w:bookmarkEnd w:id="0"/>
+        <w:t>Media Pan Arab is a full digital media house that is a part of Arabia Inform that is a group of several companies specialized in e-content and information technology since 1997</w:t>
+      </w:r>
       <w:r>
         <w:rPr>
           <w:rFonts w:ascii="Myriad Pro" w:eastAsia="Myriad Pro" w:hAnsi="Myriad Pro" w:cs="Myriad Pro"/>
           <w:sz w:val="20"/>
         </w:rPr>
-        <w:t xml:space="preserve"> is a part of Arabia Inform that is a group of several companies specialized in e-content and information technology since 1997</w:t>
-      </w:r>
-      <w:r>
+        <w:t>.</w:t>
+      </w:r>
+    </w:p>
+    <w:p>
+      <w:pPr>
+        <w:keepNext/>
+        <w:keepLines/>
+        <w:numPr>
+          <w:ilvl w:val="0"/>
+          <w:numId w:val="9"/>
+        </w:numPr>
+        <w:spacing w:after="0" w:line="240" w:lineRule="auto"/>
+        <w:ind w:left="720" w:hanging="360"/>
+        <w:rPr>
+          <w:rFonts w:ascii="Myriad Pro" w:eastAsia="Myriad Pro" w:hAnsi="Myriad Pro" w:cs="Myriad Pro"/>
+          <w:b/>
+          <w:sz w:val="24"/>
+          <w:shd w:val="clear" w:color="auto" w:fill="FFFFFF"/>
+        </w:rPr>
+      </w:pPr>
+      <w:r>
+        <w:rPr>
+          <w:rFonts w:ascii="Myriad Pro" w:eastAsia="Myriad Pro" w:hAnsi="Myriad Pro" w:cs="Myriad Pro"/>
+          <w:b/>
+          <w:sz w:val="24"/>
+          <w:shd w:val="clear" w:color="auto" w:fill="FFFFFF"/>
+        </w:rPr>
+        <w:t>Mid-Level</w:t>
+      </w:r>
+      <w:r>
+        <w:rPr>
+          <w:rFonts w:ascii="Myriad Pro" w:eastAsia="Myriad Pro" w:hAnsi="Myriad Pro" w:cs="Myriad Pro"/>
+          <w:b/>
+          <w:sz w:val="24"/>
+          <w:shd w:val="clear" w:color="auto" w:fill="FFFFFF"/>
+        </w:rPr>
+        <w:t xml:space="preserve"> Front-end Developer at Bread Crumbs Studio</w:t>
+      </w:r>
+      <w:r>
+        <w:rPr>
+          <w:rFonts w:ascii="Myriad Pro" w:eastAsia="Myriad Pro" w:hAnsi="Myriad Pro" w:cs="Myriad Pro"/>
+          <w:sz w:val="24"/>
+          <w:shd w:val="clear" w:color="auto" w:fill="FFFFFF"/>
+        </w:rPr>
+        <w:t xml:space="preserve"> (Sep 2015 – </w:t>
+      </w:r>
+      <w:r>
+        <w:rPr>
+          <w:rFonts w:ascii="Myriad Pro" w:eastAsia="Myriad Pro" w:hAnsi="Myriad Pro" w:cs="Myriad Pro"/>
+          <w:sz w:val="24"/>
+          <w:shd w:val="clear" w:color="auto" w:fill="FFFFFF"/>
+        </w:rPr>
+        <w:t>Present</w:t>
+      </w:r>
+      <w:r>
+        <w:rPr>
+          <w:rFonts w:ascii="Myriad Pro" w:eastAsia="Myriad Pro" w:hAnsi="Myriad Pro" w:cs="Myriad Pro"/>
+          <w:sz w:val="24"/>
+          <w:shd w:val="clear" w:color="auto" w:fill="FFFFFF"/>
+        </w:rPr>
+        <w:t>)</w:t>
+      </w:r>
+    </w:p>
+    <w:p>
+      <w:pPr>
+        <w:keepNext/>
+        <w:keepLines/>
+        <w:numPr>
+          <w:ilvl w:val="0"/>
+          <w:numId w:val="9"/>
+        </w:numPr>
+        <w:spacing w:after="0" w:line="240" w:lineRule="auto"/>
+        <w:ind w:left="1440" w:hanging="360"/>
         <w:rPr>
           <w:rFonts w:ascii="Myriad Pro" w:eastAsia="Myriad Pro" w:hAnsi="Myriad Pro" w:cs="Myriad Pro"/>
           <w:sz w:val="20"/>
         </w:rPr>
-        <w:t>.</w:t>
-      </w:r>
-    </w:p>
-    <w:p>
-      <w:pPr>
-        <w:numPr>
-          <w:ilvl w:val="0"/>
-          <w:numId w:val="9"/>
+      </w:pPr>
+      <w:r>
+        <w:rPr>
+          <w:rFonts w:ascii="Myriad Pro" w:eastAsia="Myriad Pro" w:hAnsi="Myriad Pro" w:cs="Myriad Pro"/>
+          <w:sz w:val="20"/>
+        </w:rPr>
+        <w:t>Bread C</w:t>
+      </w:r>
+      <w:r>
+        <w:rPr>
+          <w:rFonts w:ascii="Myriad Pro" w:eastAsia="Myriad Pro" w:hAnsi="Myriad Pro" w:cs="Myriad Pro"/>
+          <w:sz w:val="20"/>
+        </w:rPr>
+        <w:t xml:space="preserve">rumbs is a studio that develops unique mobile apps and websites. </w:t>
+      </w:r>
+      <w:r>
+        <w:rPr>
+          <w:rFonts w:ascii="Myriad Pro" w:eastAsia="Myriad Pro" w:hAnsi="Myriad Pro" w:cs="Myriad Pro"/>
+          <w:sz w:val="20"/>
+        </w:rPr>
+        <w:t>It is</w:t>
+      </w:r>
+      <w:r>
+        <w:rPr>
+          <w:rFonts w:ascii="Myriad Pro" w:eastAsia="Myriad Pro" w:hAnsi="Myriad Pro" w:cs="Myriad Pro"/>
+          <w:sz w:val="20"/>
+        </w:rPr>
+        <w:t xml:space="preserve"> based in Cairo, Egypt, and </w:t>
+      </w:r>
+      <w:r>
+        <w:rPr>
+          <w:rFonts w:ascii="Myriad Pro" w:eastAsia="Myriad Pro" w:hAnsi="Myriad Pro" w:cs="Myriad Pro"/>
+          <w:sz w:val="20"/>
+        </w:rPr>
+        <w:t>its</w:t>
+      </w:r>
+      <w:r>
+        <w:rPr>
+          <w:rFonts w:ascii="Myriad Pro" w:eastAsia="Myriad Pro" w:hAnsi="Myriad Pro" w:cs="Myriad Pro"/>
+          <w:sz w:val="20"/>
+        </w:rPr>
+        <w:t xml:space="preserve"> focus is on the Middle East and North Africa.</w:t>
+      </w:r>
+    </w:p>
+    <w:p>
+      <w:pPr>
+        <w:spacing w:after="0"/>
+        <w:rPr>
+          <w:rFonts w:ascii="Myriad Pro" w:eastAsia="Myriad Pro" w:hAnsi="Myriad Pro" w:cs="Myriad Pro"/>
+          <w:b/>
+          <w:sz w:val="32"/>
+          <w:shd w:val="clear" w:color="auto" w:fill="FFFFFF"/>
+        </w:rPr>
+      </w:pPr>
+      <w:r>
+        <w:rPr>
+          <w:rFonts w:ascii="Myriad Pro" w:eastAsia="Myriad Pro" w:hAnsi="Myriad Pro" w:cs="Myriad Pro"/>
+          <w:b/>
+          <w:sz w:val="28"/>
+          <w:shd w:val="clear" w:color="auto" w:fill="FFFFFF"/>
+        </w:rPr>
+        <w:t>Education</w:t>
+      </w:r>
+    </w:p>
+    <w:p>
+      <w:pPr>
+        <w:numPr>
+          <w:ilvl w:val="0"/>
+          <w:numId w:val="3"/>
         </w:numPr>
         <w:spacing w:after="0" w:line="240" w:lineRule="auto"/>
         <w:ind w:left="720" w:hanging="360"/>
@@ -2045,24 +2358,23 @@
           <w:sz w:val="24"/>
           <w:shd w:val="clear" w:color="auto" w:fill="FFFFFF"/>
         </w:rPr>
-        <w:t>Mid-level</w:t>
-      </w:r>
-      <w:r>
-        <w:rPr>
-          <w:rFonts w:ascii="Myriad Pro" w:eastAsia="Myriad Pro" w:hAnsi="Myriad Pro" w:cs="Myriad Pro"/>
-          <w:b/>
-          <w:sz w:val="24"/>
-          <w:shd w:val="clear" w:color="auto" w:fill="FFFFFF"/>
-        </w:rPr>
-        <w:t xml:space="preserve"> Front-end Developer at Bread Crumbs Studio</w:t>
-      </w:r>
-      <w:r>
-        <w:rPr>
-          <w:rFonts w:ascii="Myriad Pro" w:eastAsia="Myriad Pro" w:hAnsi="Myriad Pro" w:cs="Myriad Pro"/>
-          <w:sz w:val="24"/>
-          <w:shd w:val="clear" w:color="auto" w:fill="FFFFFF"/>
-        </w:rPr>
-        <w:t xml:space="preserve"> (Sep 2015 – </w:t>
+        <w:t xml:space="preserve">Canadian International College </w:t>
+      </w:r>
+      <w:r>
+        <w:rPr>
+          <w:rFonts w:ascii="Myriad Pro" w:eastAsia="Myriad Pro" w:hAnsi="Myriad Pro" w:cs="Myriad Pro"/>
+          <w:sz w:val="24"/>
+          <w:shd w:val="clear" w:color="auto" w:fill="FFFFFF"/>
+        </w:rPr>
+        <w:t>(</w:t>
+      </w:r>
+      <w:r>
+        <w:rPr>
+          <w:rFonts w:ascii="Myriad Pro" w:eastAsia="Myriad Pro" w:hAnsi="Myriad Pro" w:cs="Myriad Pro"/>
+          <w:sz w:val="24"/>
+          <w:shd w:val="clear" w:color="auto" w:fill="FFFFFF"/>
+        </w:rPr>
+        <w:t xml:space="preserve">2014 to </w:t>
       </w:r>
       <w:r>
         <w:rPr>
@@ -2078,166 +2390,23 @@
           <w:sz w:val="24"/>
           <w:shd w:val="clear" w:color="auto" w:fill="FFFFFF"/>
         </w:rPr>
-        <w:t>)</w:t>
-      </w:r>
-    </w:p>
-    <w:p>
-      <w:pPr>
-        <w:numPr>
-          <w:ilvl w:val="0"/>
-          <w:numId w:val="9"/>
-        </w:numPr>
-        <w:spacing w:after="0" w:line="240" w:lineRule="auto"/>
-        <w:ind w:left="1440" w:hanging="360"/>
-        <w:rPr>
-          <w:rFonts w:ascii="Myriad Pro" w:eastAsia="Myriad Pro" w:hAnsi="Myriad Pro" w:cs="Myriad Pro"/>
-          <w:sz w:val="20"/>
-        </w:rPr>
-      </w:pPr>
-      <w:r>
-        <w:rPr>
-          <w:rFonts w:ascii="Myriad Pro" w:eastAsia="Myriad Pro" w:hAnsi="Myriad Pro" w:cs="Myriad Pro"/>
-          <w:sz w:val="20"/>
-        </w:rPr>
-        <w:t>Bread C</w:t>
-      </w:r>
-      <w:r>
-        <w:rPr>
-          <w:rFonts w:ascii="Myriad Pro" w:eastAsia="Myriad Pro" w:hAnsi="Myriad Pro" w:cs="Myriad Pro"/>
-          <w:sz w:val="20"/>
-        </w:rPr>
-        <w:t xml:space="preserve">rumbs is a studio that develops unique mobile apps and websites. </w:t>
-      </w:r>
-      <w:r>
-        <w:rPr>
-          <w:rFonts w:ascii="Myriad Pro" w:eastAsia="Myriad Pro" w:hAnsi="Myriad Pro" w:cs="Myriad Pro"/>
-          <w:sz w:val="20"/>
-        </w:rPr>
-        <w:t>It is</w:t>
-      </w:r>
-      <w:r>
-        <w:rPr>
-          <w:rFonts w:ascii="Myriad Pro" w:eastAsia="Myriad Pro" w:hAnsi="Myriad Pro" w:cs="Myriad Pro"/>
-          <w:sz w:val="20"/>
-        </w:rPr>
-        <w:t xml:space="preserve"> based in Cairo, Egypt, and </w:t>
-      </w:r>
-      <w:r>
-        <w:rPr>
-          <w:rFonts w:ascii="Myriad Pro" w:eastAsia="Myriad Pro" w:hAnsi="Myriad Pro" w:cs="Myriad Pro"/>
-          <w:sz w:val="20"/>
-        </w:rPr>
-        <w:t>its</w:t>
-      </w:r>
-      <w:r>
-        <w:rPr>
-          <w:rFonts w:ascii="Myriad Pro" w:eastAsia="Myriad Pro" w:hAnsi="Myriad Pro" w:cs="Myriad Pro"/>
-          <w:sz w:val="20"/>
-        </w:rPr>
-        <w:t xml:space="preserve"> focus is on the Middle East and North Africa.</w:t>
-      </w:r>
-    </w:p>
-    <w:p>
-      <w:pPr>
-        <w:spacing w:after="0"/>
-        <w:rPr>
-          <w:rFonts w:ascii="Myriad Pro" w:eastAsia="Myriad Pro" w:hAnsi="Myriad Pro" w:cs="Myriad Pro"/>
-          <w:b/>
-          <w:sz w:val="32"/>
-          <w:shd w:val="clear" w:color="auto" w:fill="FFFFFF"/>
-        </w:rPr>
-      </w:pPr>
-      <w:r>
-        <w:rPr>
-          <w:rFonts w:ascii="Myriad Pro" w:eastAsia="Myriad Pro" w:hAnsi="Myriad Pro" w:cs="Myriad Pro"/>
-          <w:b/>
-          <w:sz w:val="28"/>
-          <w:shd w:val="clear" w:color="auto" w:fill="FFFFFF"/>
-        </w:rPr>
-        <w:t>Education</w:t>
-      </w:r>
-      <w:r>
-        <w:rPr>
-          <w:rFonts w:ascii="Myriad Pro" w:eastAsia="Myriad Pro" w:hAnsi="Myriad Pro" w:cs="Myriad Pro"/>
-          <w:shd w:val="clear" w:color="auto" w:fill="FFFFFF"/>
-        </w:rPr>
-        <w:t xml:space="preserve"> </w:t>
-      </w:r>
-    </w:p>
-    <w:p>
-      <w:pPr>
-        <w:numPr>
-          <w:ilvl w:val="0"/>
-          <w:numId w:val="3"/>
-        </w:numPr>
-        <w:spacing w:after="0" w:line="240" w:lineRule="auto"/>
-        <w:ind w:left="720" w:hanging="360"/>
-        <w:rPr>
-          <w:rFonts w:ascii="Myriad Pro" w:eastAsia="Myriad Pro" w:hAnsi="Myriad Pro" w:cs="Myriad Pro"/>
-          <w:b/>
-          <w:sz w:val="24"/>
-          <w:shd w:val="clear" w:color="auto" w:fill="FFFFFF"/>
-        </w:rPr>
-      </w:pPr>
-      <w:r>
-        <w:rPr>
-          <w:rFonts w:ascii="Myriad Pro" w:eastAsia="Myriad Pro" w:hAnsi="Myriad Pro" w:cs="Myriad Pro"/>
-          <w:b/>
-          <w:sz w:val="24"/>
-          <w:shd w:val="clear" w:color="auto" w:fill="FFFFFF"/>
-        </w:rPr>
-        <w:t xml:space="preserve">Canadian International College </w:t>
-      </w:r>
-      <w:r>
-        <w:rPr>
-          <w:rFonts w:ascii="Myriad Pro" w:eastAsia="Myriad Pro" w:hAnsi="Myriad Pro" w:cs="Myriad Pro"/>
-          <w:sz w:val="24"/>
-          <w:shd w:val="clear" w:color="auto" w:fill="FFFFFF"/>
-        </w:rPr>
-        <w:t>(</w:t>
-      </w:r>
-      <w:r>
-        <w:rPr>
-          <w:rFonts w:ascii="Myriad Pro" w:eastAsia="Myriad Pro" w:hAnsi="Myriad Pro" w:cs="Myriad Pro"/>
-          <w:sz w:val="24"/>
-          <w:shd w:val="clear" w:color="auto" w:fill="FFFFFF"/>
-        </w:rPr>
-        <w:t xml:space="preserve">2014 to </w:t>
-      </w:r>
-      <w:r>
-        <w:rPr>
-          <w:rFonts w:ascii="Myriad Pro" w:eastAsia="Myriad Pro" w:hAnsi="Myriad Pro" w:cs="Myriad Pro"/>
-          <w:sz w:val="24"/>
-          <w:shd w:val="clear" w:color="auto" w:fill="FFFFFF"/>
-        </w:rPr>
-        <w:t>Present</w:t>
-      </w:r>
-      <w:r>
-        <w:rPr>
-          <w:rFonts w:ascii="Myriad Pro" w:eastAsia="Myriad Pro" w:hAnsi="Myriad Pro" w:cs="Myriad Pro"/>
-          <w:sz w:val="24"/>
-          <w:shd w:val="clear" w:color="auto" w:fill="FFFFFF"/>
-        </w:rPr>
         <w:t xml:space="preserve">) </w:t>
       </w:r>
     </w:p>
     <w:p>
       <w:pPr>
-        <w:pStyle w:val="ListParagraph"/>
-        <w:numPr>
-          <w:ilvl w:val="0"/>
-          <w:numId w:val="11"/>
-        </w:numPr>
         <w:tabs>
           <w:tab w:val="left" w:pos="450"/>
         </w:tabs>
         <w:spacing w:after="0" w:line="240" w:lineRule="auto"/>
-        <w:rPr>
-          <w:rFonts w:ascii="Myriad Pro" w:eastAsia="Myriad Pro" w:hAnsi="Myriad Pro" w:cs="Myriad Pro"/>
-          <w:b/>
-          <w:shd w:val="clear" w:color="auto" w:fill="FFFFFF"/>
-        </w:rPr>
-      </w:pPr>
+        <w:ind w:left="720"/>
+        <w:rPr>
+          <w:rFonts w:ascii="Myriad Pro" w:eastAsia="Myriad Pro" w:hAnsi="Myriad Pro" w:cs="Myriad Pro"/>
+          <w:b/>
+          <w:shd w:val="clear" w:color="auto" w:fill="FFFFFF"/>
+        </w:rPr>
+      </w:pPr>
+      <w:proofErr w:type="gramStart"/>
       <w:r>
         <w:rPr>
           <w:rFonts w:ascii="Myriad Pro" w:eastAsia="Myriad Pro" w:hAnsi="Myriad Pro" w:cs="Myriad Pro"/>
@@ -2257,7 +2426,15 @@
           <w:rFonts w:ascii="Myriad Pro" w:eastAsia="Myriad Pro" w:hAnsi="Myriad Pro" w:cs="Myriad Pro"/>
           <w:shd w:val="clear" w:color="auto" w:fill="FFFFFF"/>
         </w:rPr>
-        <w:t xml:space="preserve">. </w:t>
+        <w:t>.</w:t>
+      </w:r>
+      <w:proofErr w:type="gramEnd"/>
+      <w:r>
+        <w:rPr>
+          <w:rFonts w:ascii="Myriad Pro" w:eastAsia="Myriad Pro" w:hAnsi="Myriad Pro" w:cs="Myriad Pro"/>
+          <w:shd w:val="clear" w:color="auto" w:fill="FFFFFF"/>
+        </w:rPr>
+        <w:t xml:space="preserve"> </w:t>
       </w:r>
     </w:p>
     <w:p>
@@ -2328,12 +2505,8 @@
     </w:p>
     <w:p>
       <w:pPr>
-        <w:pStyle w:val="ListParagraph"/>
-        <w:numPr>
-          <w:ilvl w:val="0"/>
-          <w:numId w:val="11"/>
-        </w:numPr>
-        <w:spacing w:after="0" w:line="240" w:lineRule="auto"/>
+        <w:spacing w:after="0" w:line="240" w:lineRule="auto"/>
+        <w:ind w:left="1080"/>
         <w:rPr>
           <w:rFonts w:ascii="Myriad Pro" w:eastAsia="Myriad Pro" w:hAnsi="Myriad Pro" w:cs="Myriad Pro"/>
           <w:b/>
@@ -2361,6 +2534,7 @@
         </w:rPr>
         <w:t xml:space="preserve"> </w:t>
       </w:r>
+      <w:proofErr w:type="spellStart"/>
       <w:r>
         <w:rPr>
           <w:rFonts w:ascii="Myriad Pro" w:eastAsia="Myriad Pro" w:hAnsi="Myriad Pro" w:cs="Myriad Pro"/>
@@ -2369,6 +2543,7 @@
         </w:rPr>
         <w:t>Behance</w:t>
       </w:r>
+      <w:proofErr w:type="spellEnd"/>
       <w:r>
         <w:rPr>
           <w:rFonts w:ascii="Myriad Pro" w:eastAsia="Myriad Pro" w:hAnsi="Myriad Pro" w:cs="Myriad Pro"/>
@@ -2442,27 +2617,32 @@
     </w:p>
     <w:p>
       <w:pPr>
-        <w:pStyle w:val="ListParagraph"/>
-        <w:numPr>
-          <w:ilvl w:val="0"/>
-          <w:numId w:val="11"/>
-        </w:numPr>
         <w:tabs>
           <w:tab w:val="left" w:pos="450"/>
         </w:tabs>
         <w:spacing w:after="0" w:line="240" w:lineRule="auto"/>
-        <w:rPr>
-          <w:rFonts w:ascii="Myriad Pro" w:eastAsia="Myriad Pro" w:hAnsi="Myriad Pro" w:cs="Myriad Pro"/>
-          <w:b/>
-          <w:shd w:val="clear" w:color="auto" w:fill="FFFFFF"/>
-        </w:rPr>
-      </w:pPr>
-      <w:r>
-        <w:rPr>
-          <w:rFonts w:ascii="Myriad Pro" w:eastAsia="Myriad Pro" w:hAnsi="Myriad Pro" w:cs="Myriad Pro"/>
-          <w:shd w:val="clear" w:color="auto" w:fill="FFFFFF"/>
-        </w:rPr>
-        <w:t xml:space="preserve">Finished the Web Design Track at Team Tree House in 1 Week. </w:t>
+        <w:ind w:left="1080"/>
+        <w:rPr>
+          <w:rFonts w:ascii="Myriad Pro" w:eastAsia="Myriad Pro" w:hAnsi="Myriad Pro" w:cs="Myriad Pro"/>
+          <w:b/>
+          <w:shd w:val="clear" w:color="auto" w:fill="FFFFFF"/>
+        </w:rPr>
+      </w:pPr>
+      <w:proofErr w:type="gramStart"/>
+      <w:r>
+        <w:rPr>
+          <w:rFonts w:ascii="Myriad Pro" w:eastAsia="Myriad Pro" w:hAnsi="Myriad Pro" w:cs="Myriad Pro"/>
+          <w:shd w:val="clear" w:color="auto" w:fill="FFFFFF"/>
+        </w:rPr>
+        <w:t>Finished the Web Design Track at Team Tree House in 1 Week.</w:t>
+      </w:r>
+      <w:proofErr w:type="gramEnd"/>
+      <w:r>
+        <w:rPr>
+          <w:rFonts w:ascii="Myriad Pro" w:eastAsia="Myriad Pro" w:hAnsi="Myriad Pro" w:cs="Myriad Pro"/>
+          <w:shd w:val="clear" w:color="auto" w:fill="FFFFFF"/>
+        </w:rPr>
+        <w:t xml:space="preserve"> </w:t>
       </w:r>
     </w:p>
     <w:p>
@@ -2500,27 +2680,32 @@
     </w:p>
     <w:p>
       <w:pPr>
-        <w:pStyle w:val="ListParagraph"/>
-        <w:numPr>
-          <w:ilvl w:val="0"/>
-          <w:numId w:val="11"/>
-        </w:numPr>
         <w:tabs>
           <w:tab w:val="left" w:pos="450"/>
         </w:tabs>
         <w:spacing w:after="0" w:line="240" w:lineRule="auto"/>
-        <w:rPr>
-          <w:rFonts w:ascii="Myriad Pro" w:eastAsia="Myriad Pro" w:hAnsi="Myriad Pro" w:cs="Myriad Pro"/>
-          <w:b/>
-          <w:shd w:val="clear" w:color="auto" w:fill="FFFFFF"/>
-        </w:rPr>
-      </w:pPr>
-      <w:r>
-        <w:rPr>
-          <w:rFonts w:ascii="Myriad Pro" w:eastAsia="Myriad Pro" w:hAnsi="Myriad Pro" w:cs="Myriad Pro"/>
-          <w:shd w:val="clear" w:color="auto" w:fill="FFFFFF"/>
-        </w:rPr>
-        <w:t xml:space="preserve">Finished Java Script course at Code Academy. </w:t>
+        <w:ind w:left="1080"/>
+        <w:rPr>
+          <w:rFonts w:ascii="Myriad Pro" w:eastAsia="Myriad Pro" w:hAnsi="Myriad Pro" w:cs="Myriad Pro"/>
+          <w:b/>
+          <w:shd w:val="clear" w:color="auto" w:fill="FFFFFF"/>
+        </w:rPr>
+      </w:pPr>
+      <w:proofErr w:type="gramStart"/>
+      <w:r>
+        <w:rPr>
+          <w:rFonts w:ascii="Myriad Pro" w:eastAsia="Myriad Pro" w:hAnsi="Myriad Pro" w:cs="Myriad Pro"/>
+          <w:shd w:val="clear" w:color="auto" w:fill="FFFFFF"/>
+        </w:rPr>
+        <w:t>Finished Java Script course at Code Academy.</w:t>
+      </w:r>
+      <w:proofErr w:type="gramEnd"/>
+      <w:r>
+        <w:rPr>
+          <w:rFonts w:ascii="Myriad Pro" w:eastAsia="Myriad Pro" w:hAnsi="Myriad Pro" w:cs="Myriad Pro"/>
+          <w:shd w:val="clear" w:color="auto" w:fill="FFFFFF"/>
+        </w:rPr>
+        <w:t xml:space="preserve"> </w:t>
       </w:r>
     </w:p>
     <w:p>
@@ -2585,17 +2770,14 @@
     </w:p>
     <w:p>
       <w:pPr>
-        <w:pStyle w:val="ListParagraph"/>
-        <w:numPr>
-          <w:ilvl w:val="0"/>
-          <w:numId w:val="11"/>
-        </w:numPr>
-        <w:spacing w:after="0" w:line="240" w:lineRule="auto"/>
-        <w:rPr>
-          <w:rFonts w:ascii="Myriad Pro" w:eastAsia="Myriad Pro" w:hAnsi="Myriad Pro" w:cs="Myriad Pro"/>
-          <w:shd w:val="clear" w:color="auto" w:fill="FFFFFF"/>
-        </w:rPr>
-      </w:pPr>
+        <w:spacing w:after="0" w:line="240" w:lineRule="auto"/>
+        <w:ind w:left="1080"/>
+        <w:rPr>
+          <w:rFonts w:ascii="Myriad Pro" w:eastAsia="Myriad Pro" w:hAnsi="Myriad Pro" w:cs="Myriad Pro"/>
+          <w:shd w:val="clear" w:color="auto" w:fill="FFFFFF"/>
+        </w:rPr>
+      </w:pPr>
+      <w:proofErr w:type="gramStart"/>
       <w:r>
         <w:rPr>
           <w:rFonts w:ascii="Myriad Pro" w:eastAsia="Myriad Pro" w:hAnsi="Myriad Pro" w:cs="Myriad Pro"/>
@@ -2615,7 +2797,15 @@
           <w:rFonts w:ascii="Myriad Pro" w:eastAsia="Myriad Pro" w:hAnsi="Myriad Pro" w:cs="Myriad Pro"/>
           <w:shd w:val="clear" w:color="auto" w:fill="FFFFFF"/>
         </w:rPr>
-        <w:t xml:space="preserve">. </w:t>
+        <w:t>.</w:t>
+      </w:r>
+      <w:proofErr w:type="gramEnd"/>
+      <w:r>
+        <w:rPr>
+          <w:rFonts w:ascii="Myriad Pro" w:eastAsia="Myriad Pro" w:hAnsi="Myriad Pro" w:cs="Myriad Pro"/>
+          <w:shd w:val="clear" w:color="auto" w:fill="FFFFFF"/>
+        </w:rPr>
+        <w:t xml:space="preserve"> </w:t>
       </w:r>
     </w:p>
     <w:p>
@@ -2694,7 +2884,48 @@
           <w:sz w:val="24"/>
           <w:shd w:val="clear" w:color="auto" w:fill="FFFFFF"/>
         </w:rPr>
-        <w:t>MOS 2</w:t>
+        <w:t xml:space="preserve">MOS 2 </w:t>
+      </w:r>
+      <w:r>
+        <w:rPr>
+          <w:rFonts w:ascii="Myriad Pro" w:eastAsia="Myriad Pro" w:hAnsi="Myriad Pro" w:cs="Myriad Pro"/>
+          <w:sz w:val="24"/>
+          <w:shd w:val="clear" w:color="auto" w:fill="FFFFFF"/>
+        </w:rPr>
+        <w:t>(College Course).</w:t>
+      </w:r>
+    </w:p>
+    <w:p>
+      <w:pPr>
+        <w:numPr>
+          <w:ilvl w:val="0"/>
+          <w:numId w:val="5"/>
+        </w:numPr>
+        <w:spacing w:after="0" w:line="240" w:lineRule="auto"/>
+        <w:ind w:left="1080" w:hanging="360"/>
+        <w:rPr>
+          <w:rFonts w:ascii="Myriad Pro" w:eastAsia="Myriad Pro" w:hAnsi="Myriad Pro" w:cs="Myriad Pro"/>
+          <w:b/>
+          <w:sz w:val="24"/>
+          <w:shd w:val="clear" w:color="auto" w:fill="FFFFFF"/>
+        </w:rPr>
+      </w:pPr>
+      <w:r>
+        <w:rPr>
+          <w:rFonts w:ascii="Myriad Pro" w:eastAsia="Myriad Pro" w:hAnsi="Myriad Pro" w:cs="Myriad Pro"/>
+          <w:b/>
+          <w:sz w:val="24"/>
+          <w:shd w:val="clear" w:color="auto" w:fill="FFFFFF"/>
+        </w:rPr>
+        <w:t xml:space="preserve">MTA </w:t>
+      </w:r>
+      <w:r>
+        <w:rPr>
+          <w:rFonts w:ascii="Myriad Pro" w:eastAsia="Myriad Pro" w:hAnsi="Myriad Pro" w:cs="Myriad Pro"/>
+          <w:sz w:val="24"/>
+          <w:shd w:val="clear" w:color="auto" w:fill="FFFFFF"/>
+        </w:rPr>
+        <w:t>(College Course).</w:t>
       </w:r>
       <w:r>
         <w:rPr>
@@ -2705,68 +2936,11 @@
         </w:rPr>
         <w:t xml:space="preserve"> </w:t>
       </w:r>
-      <w:r>
-        <w:rPr>
-          <w:rFonts w:ascii="Myriad Pro" w:eastAsia="Myriad Pro" w:hAnsi="Myriad Pro" w:cs="Myriad Pro"/>
-          <w:sz w:val="24"/>
-          <w:shd w:val="clear" w:color="auto" w:fill="FFFFFF"/>
-        </w:rPr>
-        <w:t>(College Course).</w:t>
-      </w:r>
-    </w:p>
-    <w:p>
-      <w:pPr>
-        <w:numPr>
-          <w:ilvl w:val="0"/>
-          <w:numId w:val="5"/>
-        </w:numPr>
-        <w:spacing w:after="0" w:line="240" w:lineRule="auto"/>
-        <w:ind w:left="1080" w:hanging="360"/>
-        <w:rPr>
-          <w:rFonts w:ascii="Myriad Pro" w:eastAsia="Myriad Pro" w:hAnsi="Myriad Pro" w:cs="Myriad Pro"/>
-          <w:b/>
-          <w:sz w:val="24"/>
-          <w:shd w:val="clear" w:color="auto" w:fill="FFFFFF"/>
-        </w:rPr>
-      </w:pPr>
-      <w:r>
-        <w:rPr>
-          <w:rFonts w:ascii="Myriad Pro" w:eastAsia="Myriad Pro" w:hAnsi="Myriad Pro" w:cs="Myriad Pro"/>
-          <w:b/>
-          <w:sz w:val="24"/>
-          <w:shd w:val="clear" w:color="auto" w:fill="FFFFFF"/>
-        </w:rPr>
-        <w:t>MTA</w:t>
-      </w:r>
-      <w:r>
-        <w:rPr>
-          <w:rFonts w:ascii="Myriad Pro" w:eastAsia="Myriad Pro" w:hAnsi="Myriad Pro" w:cs="Myriad Pro"/>
-          <w:b/>
-          <w:sz w:val="24"/>
-          <w:shd w:val="clear" w:color="auto" w:fill="FFFFFF"/>
-        </w:rPr>
-        <w:t xml:space="preserve"> </w:t>
-      </w:r>
-      <w:r>
-        <w:rPr>
-          <w:rFonts w:ascii="Myriad Pro" w:eastAsia="Myriad Pro" w:hAnsi="Myriad Pro" w:cs="Myriad Pro"/>
-          <w:sz w:val="24"/>
-          <w:shd w:val="clear" w:color="auto" w:fill="FFFFFF"/>
-        </w:rPr>
-        <w:t>(College Course).</w:t>
-      </w:r>
-      <w:r>
-        <w:rPr>
-          <w:rFonts w:ascii="Myriad Pro" w:eastAsia="Myriad Pro" w:hAnsi="Myriad Pro" w:cs="Myriad Pro"/>
-          <w:b/>
-          <w:sz w:val="24"/>
-          <w:shd w:val="clear" w:color="auto" w:fill="FFFFFF"/>
-        </w:rPr>
-        <w:t xml:space="preserve"> </w:t>
-      </w:r>
-    </w:p>
-    <w:p>
-      <w:pPr>
+    </w:p>
+    <w:p>
+      <w:pPr>
+        <w:keepNext/>
+        <w:keepLines/>
         <w:spacing w:after="0"/>
         <w:rPr>
           <w:rFonts w:ascii="Myriad Pro" w:eastAsia="Myriad Pro" w:hAnsi="Myriad Pro" w:cs="Myriad Pro"/>
@@ -2782,11 +2956,14 @@
           <w:sz w:val="28"/>
           <w:shd w:val="clear" w:color="auto" w:fill="FFFFFF"/>
         </w:rPr>
+        <w:lastRenderedPageBreak/>
         <w:t>Certificates</w:t>
       </w:r>
     </w:p>
     <w:p>
       <w:pPr>
+        <w:keepNext/>
+        <w:keepLines/>
         <w:numPr>
           <w:ilvl w:val="0"/>
           <w:numId w:val="7"/>
@@ -2807,20 +2984,13 @@
           <w:sz w:val="24"/>
           <w:shd w:val="clear" w:color="auto" w:fill="FFFFFF"/>
         </w:rPr>
-        <w:t xml:space="preserve">Microsoft Office Specialist </w:t>
-      </w:r>
-      <w:r>
-        <w:rPr>
-          <w:rFonts w:ascii="Myriad Pro" w:eastAsia="Myriad Pro" w:hAnsi="Myriad Pro" w:cs="Myriad Pro"/>
-          <w:b/>
-          <w:sz w:val="24"/>
-          <w:shd w:val="clear" w:color="auto" w:fill="FFFFFF"/>
-        </w:rPr>
-        <w:t>(2014)</w:t>
-      </w:r>
-    </w:p>
-    <w:p>
-      <w:pPr>
+        <w:t>Microsoft Office Specialist (2014)</w:t>
+      </w:r>
+    </w:p>
+    <w:p>
+      <w:pPr>
+        <w:keepNext/>
+        <w:keepLines/>
         <w:spacing w:after="0" w:line="240" w:lineRule="auto"/>
         <w:ind w:left="720"/>
         <w:rPr>
@@ -2856,6 +3026,8 @@
     </w:p>
     <w:p>
       <w:pPr>
+        <w:keepNext/>
+        <w:keepLines/>
         <w:numPr>
           <w:ilvl w:val="0"/>
           <w:numId w:val="7"/>
@@ -2884,6 +3056,8 @@
     </w:p>
     <w:p>
       <w:pPr>
+        <w:keepNext/>
+        <w:keepLines/>
         <w:numPr>
           <w:ilvl w:val="0"/>
           <w:numId w:val="7"/>
@@ -2909,6 +3083,8 @@
     </w:p>
     <w:p>
       <w:pPr>
+        <w:keepNext/>
+        <w:keepLines/>
         <w:spacing w:after="0" w:line="240" w:lineRule="auto"/>
         <w:ind w:left="720"/>
         <w:rPr>
@@ -2944,6 +3120,8 @@
     </w:p>
     <w:p>
       <w:pPr>
+        <w:keepNext/>
+        <w:keepLines/>
         <w:numPr>
           <w:ilvl w:val="0"/>
           <w:numId w:val="7"/>
@@ -2978,6 +3156,8 @@
     </w:p>
     <w:p>
       <w:pPr>
+        <w:keepNext/>
+        <w:keepLines/>
         <w:spacing w:after="0" w:line="240" w:lineRule="auto"/>
         <w:ind w:left="720"/>
         <w:rPr>
@@ -3031,20 +3211,6 @@
         </w:rPr>
         <w:t xml:space="preserve"> </w:t>
       </w:r>
-    </w:p>
-    <w:p>
-      <w:pPr>
-        <w:tabs>
-          <w:tab w:val="left" w:pos="450"/>
-        </w:tabs>
-        <w:spacing w:after="0" w:line="240" w:lineRule="auto"/>
-        <w:rPr>
-          <w:rFonts w:ascii="Myriad Pro" w:eastAsia="Myriad Pro" w:hAnsi="Myriad Pro" w:cs="Myriad Pro"/>
-          <w:b/>
-          <w:sz w:val="24"/>
-          <w:shd w:val="clear" w:color="auto" w:fill="FFFFFF"/>
-        </w:rPr>
-      </w:pPr>
     </w:p>
     <w:p>
       <w:pPr>
@@ -3065,7 +3231,6 @@
           <w:sz w:val="28"/>
           <w:shd w:val="clear" w:color="auto" w:fill="FFFFFF"/>
         </w:rPr>
-        <w:lastRenderedPageBreak/>
         <w:t>Projects &amp; Self Development</w:t>
       </w:r>
     </w:p>
@@ -3086,6 +3251,26 @@
           <w:shd w:val="clear" w:color="auto" w:fill="FFFFFF"/>
         </w:rPr>
       </w:pPr>
+      <w:proofErr w:type="spellStart"/>
+      <w:r>
+        <w:rPr>
+          <w:rFonts w:ascii="Myriad Pro" w:eastAsia="Myriad Pro" w:hAnsi="Myriad Pro" w:cs="Myriad Pro"/>
+          <w:b/>
+          <w:sz w:val="24"/>
+          <w:shd w:val="clear" w:color="auto" w:fill="FFFFFF"/>
+        </w:rPr>
+        <w:t>Phonegap</w:t>
+      </w:r>
+      <w:proofErr w:type="spellEnd"/>
+      <w:r>
+        <w:rPr>
+          <w:rFonts w:ascii="Myriad Pro" w:eastAsia="Myriad Pro" w:hAnsi="Myriad Pro" w:cs="Myriad Pro"/>
+          <w:b/>
+          <w:sz w:val="24"/>
+          <w:shd w:val="clear" w:color="auto" w:fill="FFFFFF"/>
+        </w:rPr>
+        <w:t xml:space="preserve"> </w:t>
+      </w:r>
       <w:r>
         <w:rPr>
           <w:rFonts w:ascii="Myriad Pro" w:eastAsia="Myriad Pro" w:hAnsi="Myriad Pro" w:cs="Myriad Pro"/>
@@ -3104,7 +3289,6 @@
         <w:ind w:left="720"/>
         <w:rPr>
           <w:rFonts w:ascii="Myriad Pro" w:eastAsia="Myriad Pro" w:hAnsi="Myriad Pro" w:cs="Myriad Pro"/>
-          <w:b/>
           <w:shd w:val="clear" w:color="auto" w:fill="FFFFFF"/>
         </w:rPr>
       </w:pPr>
@@ -3174,15 +3358,627 @@
     </w:p>
     <w:p>
       <w:pPr>
+        <w:keepNext/>
         <w:keepLines/>
-        <w:spacing w:after="0"/>
-        <w:rPr>
-          <w:rFonts w:ascii="Myriad Pro" w:eastAsia="Myriad Pro" w:hAnsi="Myriad Pro" w:cs="Myriad Pro"/>
-          <w:b/>
-          <w:sz w:val="28"/>
-          <w:shd w:val="clear" w:color="auto" w:fill="FFFFFF"/>
-        </w:rPr>
-      </w:pPr>
+        <w:numPr>
+          <w:ilvl w:val="0"/>
+          <w:numId w:val="7"/>
+        </w:numPr>
+        <w:spacing w:after="0" w:line="240" w:lineRule="auto"/>
+        <w:ind w:left="720" w:hanging="360"/>
+        <w:rPr>
+          <w:rFonts w:ascii="Myriad Pro" w:eastAsia="Myriad Pro" w:hAnsi="Myriad Pro" w:cs="Myriad Pro"/>
+          <w:b/>
+          <w:sz w:val="24"/>
+          <w:shd w:val="clear" w:color="auto" w:fill="FFFFFF"/>
+        </w:rPr>
+      </w:pPr>
+      <w:r>
+        <w:rPr>
+          <w:rFonts w:ascii="Myriad Pro" w:eastAsia="Myriad Pro" w:hAnsi="Myriad Pro" w:cs="Myriad Pro"/>
+          <w:b/>
+          <w:sz w:val="24"/>
+          <w:shd w:val="clear" w:color="auto" w:fill="FFFFFF"/>
+        </w:rPr>
+        <w:t>Freelance Websites</w:t>
+      </w:r>
+    </w:p>
+    <w:p>
+      <w:pPr>
+        <w:keepNext/>
+        <w:keepLines/>
+        <w:spacing w:after="0" w:line="240" w:lineRule="auto"/>
+        <w:ind w:left="720"/>
+        <w:rPr>
+          <w:rFonts w:ascii="Myriad Pro" w:eastAsia="Myriad Pro" w:hAnsi="Myriad Pro" w:cs="Myriad Pro"/>
+          <w:shd w:val="clear" w:color="auto" w:fill="FFFFFF"/>
+        </w:rPr>
+      </w:pPr>
+      <w:r>
+        <w:rPr>
+          <w:rFonts w:ascii="Myriad Pro" w:eastAsia="Myriad Pro" w:hAnsi="Myriad Pro" w:cs="Myriad Pro"/>
+          <w:shd w:val="clear" w:color="auto" w:fill="FFFFFF"/>
+        </w:rPr>
+        <w:t>Participated in a few freelance projects for:</w:t>
+      </w:r>
+    </w:p>
+    <w:p>
+      <w:pPr>
+        <w:pStyle w:val="ListParagraph"/>
+        <w:keepNext/>
+        <w:keepLines/>
+        <w:numPr>
+          <w:ilvl w:val="0"/>
+          <w:numId w:val="11"/>
+        </w:numPr>
+        <w:spacing w:after="0" w:line="240" w:lineRule="auto"/>
+        <w:rPr>
+          <w:rFonts w:ascii="Myriad Pro" w:eastAsia="Myriad Pro" w:hAnsi="Myriad Pro" w:cs="Myriad Pro"/>
+          <w:shd w:val="clear" w:color="auto" w:fill="FFFFFF"/>
+        </w:rPr>
+      </w:pPr>
+      <w:proofErr w:type="spellStart"/>
+      <w:r>
+        <w:rPr>
+          <w:rFonts w:ascii="Myriad Pro" w:eastAsia="Myriad Pro" w:hAnsi="Myriad Pro" w:cs="Myriad Pro"/>
+          <w:shd w:val="clear" w:color="auto" w:fill="FFFFFF"/>
+        </w:rPr>
+        <w:t>Sayidaty</w:t>
+      </w:r>
+      <w:proofErr w:type="spellEnd"/>
+      <w:r>
+        <w:rPr>
+          <w:rFonts w:ascii="Myriad Pro" w:eastAsia="Myriad Pro" w:hAnsi="Myriad Pro" w:cs="Myriad Pro"/>
+          <w:shd w:val="clear" w:color="auto" w:fill="FFFFFF"/>
+        </w:rPr>
+        <w:t xml:space="preserve"> Magazine.</w:t>
+      </w:r>
+    </w:p>
+    <w:p>
+      <w:pPr>
+        <w:pStyle w:val="ListParagraph"/>
+        <w:keepNext/>
+        <w:keepLines/>
+        <w:numPr>
+          <w:ilvl w:val="0"/>
+          <w:numId w:val="11"/>
+        </w:numPr>
+        <w:spacing w:after="0" w:line="240" w:lineRule="auto"/>
+        <w:rPr>
+          <w:rFonts w:ascii="Myriad Pro" w:eastAsia="Myriad Pro" w:hAnsi="Myriad Pro" w:cs="Myriad Pro"/>
+          <w:shd w:val="clear" w:color="auto" w:fill="FFFFFF"/>
+        </w:rPr>
+      </w:pPr>
+      <w:proofErr w:type="spellStart"/>
+      <w:r>
+        <w:rPr>
+          <w:rFonts w:ascii="Myriad Pro" w:eastAsia="Myriad Pro" w:hAnsi="Myriad Pro" w:cs="Myriad Pro"/>
+          <w:shd w:val="clear" w:color="auto" w:fill="FFFFFF"/>
+        </w:rPr>
+        <w:t>A</w:t>
+      </w:r>
+      <w:r>
+        <w:rPr>
+          <w:rFonts w:ascii="Myriad Pro" w:eastAsia="Myriad Pro" w:hAnsi="Myriad Pro" w:cs="Myriad Pro"/>
+          <w:shd w:val="clear" w:color="auto" w:fill="FFFFFF"/>
+        </w:rPr>
+        <w:t>rrajol</w:t>
+      </w:r>
+      <w:proofErr w:type="spellEnd"/>
+      <w:r>
+        <w:rPr>
+          <w:rFonts w:ascii="Myriad Pro" w:eastAsia="Myriad Pro" w:hAnsi="Myriad Pro" w:cs="Myriad Pro"/>
+          <w:shd w:val="clear" w:color="auto" w:fill="FFFFFF"/>
+        </w:rPr>
+        <w:t xml:space="preserve"> </w:t>
+      </w:r>
+      <w:r>
+        <w:rPr>
+          <w:rFonts w:ascii="Myriad Pro" w:eastAsia="Myriad Pro" w:hAnsi="Myriad Pro" w:cs="Myriad Pro"/>
+          <w:shd w:val="clear" w:color="auto" w:fill="FFFFFF"/>
+        </w:rPr>
+        <w:t>Magazine.</w:t>
+      </w:r>
+    </w:p>
+    <w:p>
+      <w:pPr>
+        <w:keepNext/>
+        <w:keepLines/>
+        <w:numPr>
+          <w:ilvl w:val="0"/>
+          <w:numId w:val="7"/>
+        </w:numPr>
+        <w:spacing w:after="0" w:line="240" w:lineRule="auto"/>
+        <w:ind w:left="720" w:hanging="360"/>
+        <w:rPr>
+          <w:rFonts w:ascii="Myriad Pro" w:eastAsia="Myriad Pro" w:hAnsi="Myriad Pro" w:cs="Myriad Pro"/>
+          <w:b/>
+          <w:sz w:val="24"/>
+          <w:shd w:val="clear" w:color="auto" w:fill="FFFFFF"/>
+        </w:rPr>
+      </w:pPr>
+      <w:proofErr w:type="spellStart"/>
+      <w:r>
+        <w:rPr>
+          <w:rFonts w:ascii="Myriad Pro" w:eastAsia="Myriad Pro" w:hAnsi="Myriad Pro" w:cs="Myriad Pro"/>
+          <w:b/>
+          <w:sz w:val="24"/>
+          <w:shd w:val="clear" w:color="auto" w:fill="FFFFFF"/>
+        </w:rPr>
+        <w:t>Korabia</w:t>
+      </w:r>
+      <w:proofErr w:type="spellEnd"/>
+      <w:r>
+        <w:rPr>
+          <w:rFonts w:ascii="Myriad Pro" w:eastAsia="Myriad Pro" w:hAnsi="Myriad Pro" w:cs="Myriad Pro"/>
+          <w:b/>
+          <w:sz w:val="24"/>
+          <w:shd w:val="clear" w:color="auto" w:fill="FFFFFF"/>
+        </w:rPr>
+        <w:t xml:space="preserve"> Website</w:t>
+      </w:r>
+    </w:p>
+    <w:p>
+      <w:pPr>
+        <w:keepNext/>
+        <w:keepLines/>
+        <w:spacing w:after="0" w:line="240" w:lineRule="auto"/>
+        <w:ind w:left="720"/>
+        <w:rPr>
+          <w:rFonts w:ascii="Myriad Pro" w:eastAsia="Myriad Pro" w:hAnsi="Myriad Pro" w:cs="Arial"/>
+          <w:shd w:val="clear" w:color="auto" w:fill="FFFFFF"/>
+        </w:rPr>
+      </w:pPr>
+      <w:proofErr w:type="gramStart"/>
+      <w:r>
+        <w:rPr>
+          <w:rFonts w:ascii="Myriad Pro" w:eastAsia="Myriad Pro" w:hAnsi="Myriad Pro" w:cs="Arial"/>
+          <w:shd w:val="clear" w:color="auto" w:fill="FFFFFF"/>
+        </w:rPr>
+        <w:t>Sports News platform that belongs to “</w:t>
+      </w:r>
+      <w:proofErr w:type="spellStart"/>
+      <w:r>
+        <w:rPr>
+          <w:rFonts w:ascii="Myriad Pro" w:eastAsia="Myriad Pro" w:hAnsi="Myriad Pro" w:cs="Arial"/>
+          <w:b/>
+          <w:bCs/>
+          <w:shd w:val="clear" w:color="auto" w:fill="FFFFFF"/>
+        </w:rPr>
+        <w:t>Moheet</w:t>
+      </w:r>
+      <w:proofErr w:type="spellEnd"/>
+      <w:r>
+        <w:rPr>
+          <w:rFonts w:ascii="Myriad Pro" w:eastAsia="Myriad Pro" w:hAnsi="Myriad Pro" w:cs="Arial"/>
+          <w:shd w:val="clear" w:color="auto" w:fill="FFFFFF"/>
+        </w:rPr>
+        <w:t>” News Company.</w:t>
+      </w:r>
+      <w:proofErr w:type="gramEnd"/>
+    </w:p>
+    <w:p>
+      <w:pPr>
+        <w:keepNext/>
+        <w:keepLines/>
+        <w:numPr>
+          <w:ilvl w:val="0"/>
+          <w:numId w:val="7"/>
+        </w:numPr>
+        <w:spacing w:after="0" w:line="240" w:lineRule="auto"/>
+        <w:ind w:left="720" w:hanging="360"/>
+        <w:rPr>
+          <w:rFonts w:ascii="Myriad Pro" w:eastAsia="Myriad Pro" w:hAnsi="Myriad Pro" w:cs="Myriad Pro"/>
+          <w:b/>
+          <w:sz w:val="24"/>
+          <w:shd w:val="clear" w:color="auto" w:fill="FFFFFF"/>
+        </w:rPr>
+      </w:pPr>
+      <w:r>
+        <w:rPr>
+          <w:rFonts w:ascii="Myriad Pro" w:eastAsia="Myriad Pro" w:hAnsi="Myriad Pro" w:cs="Myriad Pro"/>
+          <w:b/>
+          <w:sz w:val="24"/>
+          <w:shd w:val="clear" w:color="auto" w:fill="FFFFFF"/>
+        </w:rPr>
+        <w:t>Nola Cupcakes Website</w:t>
+      </w:r>
+    </w:p>
+    <w:p>
+      <w:pPr>
+        <w:keepNext/>
+        <w:keepLines/>
+        <w:spacing w:after="0" w:line="240" w:lineRule="auto"/>
+        <w:ind w:left="720"/>
+        <w:rPr>
+          <w:rFonts w:ascii="Myriad Pro" w:eastAsia="Myriad Pro" w:hAnsi="Myriad Pro" w:cs="Arial"/>
+          <w:shd w:val="clear" w:color="auto" w:fill="FFFFFF"/>
+        </w:rPr>
+      </w:pPr>
+      <w:r>
+        <w:rPr>
+          <w:rFonts w:ascii="Myriad Pro" w:eastAsia="Myriad Pro" w:hAnsi="Myriad Pro" w:cs="Arial"/>
+          <w:shd w:val="clear" w:color="auto" w:fill="FFFFFF"/>
+        </w:rPr>
+        <w:t>NOLA Cupcakes is the 1st cupcake store in Egypt.</w:t>
+      </w:r>
+    </w:p>
+    <w:p>
+      <w:pPr>
+        <w:keepNext/>
+        <w:keepLines/>
+        <w:numPr>
+          <w:ilvl w:val="0"/>
+          <w:numId w:val="7"/>
+        </w:numPr>
+        <w:spacing w:after="0" w:line="240" w:lineRule="auto"/>
+        <w:ind w:left="720" w:hanging="360"/>
+        <w:rPr>
+          <w:rFonts w:ascii="Myriad Pro" w:eastAsia="Myriad Pro" w:hAnsi="Myriad Pro" w:cs="Myriad Pro"/>
+          <w:b/>
+          <w:sz w:val="24"/>
+          <w:shd w:val="clear" w:color="auto" w:fill="FFFFFF"/>
+        </w:rPr>
+      </w:pPr>
+      <w:proofErr w:type="spellStart"/>
+      <w:r>
+        <w:rPr>
+          <w:rFonts w:ascii="Myriad Pro" w:eastAsia="Myriad Pro" w:hAnsi="Myriad Pro" w:cs="Myriad Pro"/>
+          <w:b/>
+          <w:sz w:val="24"/>
+          <w:shd w:val="clear" w:color="auto" w:fill="FFFFFF"/>
+        </w:rPr>
+        <w:t>Estabena</w:t>
+      </w:r>
+      <w:proofErr w:type="spellEnd"/>
+      <w:r>
+        <w:rPr>
+          <w:rFonts w:ascii="Myriad Pro" w:eastAsia="Myriad Pro" w:hAnsi="Myriad Pro" w:cs="Myriad Pro"/>
+          <w:b/>
+          <w:sz w:val="24"/>
+          <w:shd w:val="clear" w:color="auto" w:fill="FFFFFF"/>
+        </w:rPr>
+        <w:t xml:space="preserve"> Website</w:t>
+      </w:r>
+    </w:p>
+    <w:p>
+      <w:pPr>
+        <w:keepNext/>
+        <w:keepLines/>
+        <w:spacing w:after="0" w:line="240" w:lineRule="auto"/>
+        <w:ind w:left="720"/>
+        <w:rPr>
+          <w:rFonts w:ascii="Myriad Pro" w:eastAsia="Myriad Pro" w:hAnsi="Myriad Pro" w:cs="Arial"/>
+          <w:shd w:val="clear" w:color="auto" w:fill="FFFFFF"/>
+        </w:rPr>
+      </w:pPr>
+      <w:proofErr w:type="gramStart"/>
+      <w:r>
+        <w:rPr>
+          <w:rFonts w:ascii="Myriad Pro" w:eastAsia="Myriad Pro" w:hAnsi="Myriad Pro" w:cs="Arial"/>
+          <w:shd w:val="clear" w:color="auto" w:fill="FFFFFF"/>
+        </w:rPr>
+        <w:t>Real Estates for sale and rent in Egypt.</w:t>
+      </w:r>
+      <w:proofErr w:type="gramEnd"/>
+    </w:p>
+    <w:p>
+      <w:pPr>
+        <w:keepNext/>
+        <w:keepLines/>
+        <w:numPr>
+          <w:ilvl w:val="0"/>
+          <w:numId w:val="7"/>
+        </w:numPr>
+        <w:spacing w:after="0" w:line="240" w:lineRule="auto"/>
+        <w:ind w:left="720" w:hanging="360"/>
+        <w:rPr>
+          <w:rFonts w:ascii="Myriad Pro" w:eastAsia="Myriad Pro" w:hAnsi="Myriad Pro" w:cs="Myriad Pro"/>
+          <w:b/>
+          <w:sz w:val="24"/>
+          <w:shd w:val="clear" w:color="auto" w:fill="FFFFFF"/>
+        </w:rPr>
+      </w:pPr>
+      <w:proofErr w:type="spellStart"/>
+      <w:r>
+        <w:rPr>
+          <w:rFonts w:ascii="Myriad Pro" w:eastAsia="Myriad Pro" w:hAnsi="Myriad Pro" w:cs="Myriad Pro"/>
+          <w:b/>
+          <w:sz w:val="24"/>
+          <w:shd w:val="clear" w:color="auto" w:fill="FFFFFF"/>
+        </w:rPr>
+        <w:t>Fitbox</w:t>
+      </w:r>
+      <w:proofErr w:type="spellEnd"/>
+      <w:r>
+        <w:rPr>
+          <w:rFonts w:ascii="Myriad Pro" w:eastAsia="Myriad Pro" w:hAnsi="Myriad Pro" w:cs="Myriad Pro"/>
+          <w:b/>
+          <w:sz w:val="24"/>
+          <w:shd w:val="clear" w:color="auto" w:fill="FFFFFF"/>
+        </w:rPr>
+        <w:t xml:space="preserve"> Website</w:t>
+      </w:r>
+    </w:p>
+    <w:p>
+      <w:pPr>
+        <w:keepNext/>
+        <w:keepLines/>
+        <w:spacing w:after="0" w:line="240" w:lineRule="auto"/>
+        <w:ind w:left="720"/>
+        <w:rPr>
+          <w:rFonts w:ascii="Myriad Pro" w:eastAsia="Myriad Pro" w:hAnsi="Myriad Pro" w:cs="Arial"/>
+          <w:shd w:val="clear" w:color="auto" w:fill="FFFFFF"/>
+        </w:rPr>
+      </w:pPr>
+      <w:proofErr w:type="spellStart"/>
+      <w:r>
+        <w:rPr>
+          <w:rFonts w:ascii="Myriad Pro" w:eastAsia="Myriad Pro" w:hAnsi="Myriad Pro" w:cs="Arial"/>
+          <w:shd w:val="clear" w:color="auto" w:fill="FFFFFF"/>
+        </w:rPr>
+        <w:t>Fitbox</w:t>
+      </w:r>
+      <w:proofErr w:type="spellEnd"/>
+      <w:r>
+        <w:rPr>
+          <w:rFonts w:ascii="Myriad Pro" w:eastAsia="Myriad Pro" w:hAnsi="Myriad Pro" w:cs="Arial"/>
+          <w:shd w:val="clear" w:color="auto" w:fill="FFFFFF"/>
+        </w:rPr>
+        <w:t xml:space="preserve"> is a high classified gym located in Egypt.</w:t>
+      </w:r>
+    </w:p>
+    <w:p>
+      <w:pPr>
+        <w:keepNext/>
+        <w:keepLines/>
+        <w:numPr>
+          <w:ilvl w:val="0"/>
+          <w:numId w:val="7"/>
+        </w:numPr>
+        <w:spacing w:after="0" w:line="240" w:lineRule="auto"/>
+        <w:ind w:left="720" w:hanging="360"/>
+        <w:rPr>
+          <w:rFonts w:ascii="Myriad Pro" w:eastAsia="Myriad Pro" w:hAnsi="Myriad Pro" w:cs="Myriad Pro"/>
+          <w:b/>
+          <w:sz w:val="24"/>
+          <w:shd w:val="clear" w:color="auto" w:fill="FFFFFF"/>
+        </w:rPr>
+      </w:pPr>
+      <w:proofErr w:type="spellStart"/>
+      <w:r>
+        <w:rPr>
+          <w:rFonts w:ascii="Myriad Pro" w:eastAsia="Myriad Pro" w:hAnsi="Myriad Pro" w:cs="Myriad Pro"/>
+          <w:b/>
+          <w:sz w:val="24"/>
+          <w:shd w:val="clear" w:color="auto" w:fill="FFFFFF"/>
+        </w:rPr>
+        <w:t>Grabz</w:t>
+      </w:r>
+      <w:proofErr w:type="spellEnd"/>
+      <w:r>
+        <w:rPr>
+          <w:rFonts w:ascii="Myriad Pro" w:eastAsia="Myriad Pro" w:hAnsi="Myriad Pro" w:cs="Myriad Pro"/>
+          <w:b/>
+          <w:sz w:val="24"/>
+          <w:shd w:val="clear" w:color="auto" w:fill="FFFFFF"/>
+        </w:rPr>
+        <w:t xml:space="preserve"> Website</w:t>
+      </w:r>
+    </w:p>
+    <w:p>
+      <w:pPr>
+        <w:keepNext/>
+        <w:keepLines/>
+        <w:spacing w:after="0" w:line="240" w:lineRule="auto"/>
+        <w:ind w:left="720"/>
+        <w:rPr>
+          <w:lang w:bidi="ar-EG"/>
+        </w:rPr>
+      </w:pPr>
+      <w:r>
+        <w:t>Grab offers and deals nearby.</w:t>
+      </w:r>
+    </w:p>
+    <w:p>
+      <w:pPr>
+        <w:keepNext/>
+        <w:keepLines/>
+        <w:numPr>
+          <w:ilvl w:val="0"/>
+          <w:numId w:val="7"/>
+        </w:numPr>
+        <w:spacing w:after="0" w:line="240" w:lineRule="auto"/>
+        <w:ind w:left="720" w:hanging="360"/>
+        <w:rPr>
+          <w:rFonts w:ascii="Myriad Pro" w:eastAsia="Myriad Pro" w:hAnsi="Myriad Pro" w:cs="Myriad Pro"/>
+          <w:b/>
+          <w:sz w:val="24"/>
+          <w:shd w:val="clear" w:color="auto" w:fill="FFFFFF"/>
+        </w:rPr>
+      </w:pPr>
+      <w:proofErr w:type="spellStart"/>
+      <w:r>
+        <w:rPr>
+          <w:rFonts w:ascii="Myriad Pro" w:eastAsia="Myriad Pro" w:hAnsi="Myriad Pro" w:cs="Myriad Pro"/>
+          <w:b/>
+          <w:sz w:val="24"/>
+          <w:shd w:val="clear" w:color="auto" w:fill="FFFFFF"/>
+        </w:rPr>
+        <w:t>Givzo</w:t>
+      </w:r>
+      <w:proofErr w:type="spellEnd"/>
+      <w:r>
+        <w:rPr>
+          <w:rFonts w:ascii="Myriad Pro" w:eastAsia="Myriad Pro" w:hAnsi="Myriad Pro" w:cs="Myriad Pro"/>
+          <w:b/>
+          <w:sz w:val="24"/>
+          <w:shd w:val="clear" w:color="auto" w:fill="FFFFFF"/>
+        </w:rPr>
+        <w:t xml:space="preserve"> Website.</w:t>
+      </w:r>
+    </w:p>
+    <w:p>
+      <w:pPr>
+        <w:pStyle w:val="ListParagraph"/>
+        <w:keepNext/>
+        <w:keepLines/>
+        <w:spacing w:after="0" w:line="240" w:lineRule="auto"/>
+      </w:pPr>
+      <w:r>
+        <w:t xml:space="preserve">Buy </w:t>
+      </w:r>
+      <w:r>
+        <w:t>and gift cards.</w:t>
+      </w:r>
+    </w:p>
+    <w:p>
+      <w:pPr>
+        <w:keepNext/>
+        <w:keepLines/>
+        <w:numPr>
+          <w:ilvl w:val="0"/>
+          <w:numId w:val="7"/>
+        </w:numPr>
+        <w:spacing w:after="0" w:line="240" w:lineRule="auto"/>
+        <w:ind w:left="720" w:hanging="360"/>
+        <w:rPr>
+          <w:rFonts w:ascii="Myriad Pro" w:eastAsia="Myriad Pro" w:hAnsi="Myriad Pro" w:cs="Myriad Pro"/>
+          <w:b/>
+          <w:sz w:val="24"/>
+          <w:shd w:val="clear" w:color="auto" w:fill="FFFFFF"/>
+        </w:rPr>
+      </w:pPr>
+      <w:r>
+        <w:rPr>
+          <w:rFonts w:ascii="Myriad Pro" w:eastAsia="Myriad Pro" w:hAnsi="Myriad Pro" w:cs="Myriad Pro"/>
+          <w:b/>
+          <w:sz w:val="24"/>
+          <w:shd w:val="clear" w:color="auto" w:fill="FFFFFF"/>
+        </w:rPr>
+        <w:t>Haddad Group Website.</w:t>
+      </w:r>
+    </w:p>
+    <w:p>
+      <w:pPr>
+        <w:keepNext/>
+        <w:keepLines/>
+        <w:spacing w:after="0" w:line="240" w:lineRule="auto"/>
+        <w:ind w:left="720"/>
+        <w:rPr>
+          <w:rFonts w:ascii="Myriad Pro" w:eastAsia="Myriad Pro" w:hAnsi="Myriad Pro" w:cs="Myriad Pro"/>
+          <w:b/>
+          <w:sz w:val="24"/>
+          <w:shd w:val="clear" w:color="auto" w:fill="FFFFFF"/>
+        </w:rPr>
+      </w:pPr>
+      <w:r>
+        <w:t>An Egyptian based group of factories working in the Marble &amp; Granite Field</w:t>
+      </w:r>
+      <w:r>
+        <w:t>.</w:t>
+      </w:r>
+    </w:p>
+    <w:p>
+      <w:pPr>
+        <w:keepNext/>
+        <w:keepLines/>
+        <w:numPr>
+          <w:ilvl w:val="0"/>
+          <w:numId w:val="7"/>
+        </w:numPr>
+        <w:spacing w:after="0" w:line="240" w:lineRule="auto"/>
+        <w:ind w:left="720" w:hanging="360"/>
+        <w:rPr>
+          <w:rFonts w:ascii="Myriad Pro" w:eastAsia="Myriad Pro" w:hAnsi="Myriad Pro" w:cs="Myriad Pro"/>
+          <w:b/>
+          <w:sz w:val="24"/>
+          <w:shd w:val="clear" w:color="auto" w:fill="FFFFFF"/>
+        </w:rPr>
+      </w:pPr>
+      <w:r>
+        <w:rPr>
+          <w:rFonts w:ascii="Myriad Pro" w:eastAsia="Myriad Pro" w:hAnsi="Myriad Pro" w:cs="Myriad Pro"/>
+          <w:b/>
+          <w:sz w:val="24"/>
+          <w:shd w:val="clear" w:color="auto" w:fill="FFFFFF"/>
+        </w:rPr>
+        <w:t>Breadcrumbs Studio Website.</w:t>
+      </w:r>
+    </w:p>
+    <w:p>
+      <w:pPr>
+        <w:pStyle w:val="ListParagraph"/>
+        <w:keepNext/>
+        <w:keepLines/>
+        <w:spacing w:after="0" w:line="240" w:lineRule="auto"/>
+      </w:pPr>
+      <w:r>
+        <w:t>Bread Crumbs Studio is a boutique software house with passion for design, edge in technology and unmatched customer intimacy.</w:t>
+      </w:r>
+    </w:p>
+    <w:p>
+      <w:pPr>
+        <w:pStyle w:val="ListParagraph"/>
+        <w:keepNext/>
+        <w:keepLines/>
+        <w:spacing w:after="0" w:line="240" w:lineRule="auto"/>
+      </w:pPr>
+    </w:p>
+    <w:p>
+      <w:pPr>
+        <w:keepNext/>
+        <w:keepLines/>
+        <w:numPr>
+          <w:ilvl w:val="2"/>
+          <w:numId w:val="7"/>
+        </w:numPr>
+        <w:spacing w:after="0" w:line="240" w:lineRule="auto"/>
+        <w:rPr>
+          <w:rFonts w:ascii="Myriad Pro" w:eastAsia="Myriad Pro" w:hAnsi="Myriad Pro" w:cs="Myriad Pro"/>
+          <w:b/>
+          <w:sz w:val="24"/>
+          <w:u w:val="single"/>
+          <w:shd w:val="clear" w:color="auto" w:fill="FFFFFF"/>
+        </w:rPr>
+      </w:pPr>
+      <w:r>
+        <w:rPr>
+          <w:rFonts w:ascii="Myriad Pro" w:eastAsia="Myriad Pro" w:hAnsi="Myriad Pro" w:cs="Myriad Pro"/>
+          <w:b/>
+          <w:sz w:val="24"/>
+          <w:u w:val="single"/>
+          <w:shd w:val="clear" w:color="auto" w:fill="FFFFFF"/>
+        </w:rPr>
+        <w:t>More Projects can be found here:</w:t>
+      </w:r>
+      <w:r>
+        <w:rPr>
+          <w:rFonts w:ascii="Myriad Pro" w:eastAsia="Myriad Pro" w:hAnsi="Myriad Pro" w:cs="Myriad Pro"/>
+          <w:color w:val="0563C1"/>
+          <w:sz w:val="24"/>
+          <w:u w:val="single"/>
+        </w:rPr>
+        <w:t xml:space="preserve"> </w:t>
+      </w:r>
+      <w:r>
+        <w:rPr>
+          <w:rFonts w:ascii="Myriad Pro" w:eastAsia="Myriad Pro" w:hAnsi="Myriad Pro" w:cs="Myriad Pro"/>
+          <w:color w:val="0563C1"/>
+          <w:sz w:val="24"/>
+          <w:u w:val="single"/>
+        </w:rPr>
+        <w:t>http://</w:t>
+      </w:r>
+      <w:r>
+        <w:rPr>
+          <w:rFonts w:ascii="Myriad Pro" w:eastAsia="Myriad Pro" w:hAnsi="Myriad Pro" w:cs="Myriad Pro"/>
+          <w:color w:val="0563C1"/>
+          <w:sz w:val="24"/>
+          <w:u w:val="single"/>
+        </w:rPr>
+        <w:t>ahmedshaaban00.github.io</w:t>
+      </w:r>
     </w:p>
     <w:p>
       <w:pPr>
@@ -3352,7 +4148,7 @@
           <w:b/>
           <w:shd w:val="clear" w:color="auto" w:fill="FFFFFF"/>
         </w:rPr>
-        <w:t>Guitar</w:t>
+        <w:t>Music</w:t>
       </w:r>
       <w:r>
         <w:rPr>
@@ -3386,7 +4182,7 @@
           <w:b/>
           <w:shd w:val="clear" w:color="auto" w:fill="FFFFFF"/>
         </w:rPr>
-        <w:t>Design</w:t>
+        <w:t>Tech</w:t>
       </w:r>
       <w:r>
         <w:rPr>
@@ -3420,7 +4216,7 @@
           <w:b/>
           <w:shd w:val="clear" w:color="auto" w:fill="FFFFFF"/>
         </w:rPr>
-        <w:t>Photography</w:t>
+        <w:t>Travelling</w:t>
       </w:r>
       <w:r>
         <w:rPr>
@@ -3429,153 +4225,15 @@
         </w:rPr>
         <w:t>.</w:t>
       </w:r>
-    </w:p>
-    <w:p>
-      <w:pPr>
-        <w:keepLines/>
-        <w:numPr>
-          <w:ilvl w:val="0"/>
-          <w:numId w:val="10"/>
-        </w:numPr>
-        <w:tabs>
-          <w:tab w:val="left" w:pos="720"/>
-          <w:tab w:val="left" w:pos="450"/>
-        </w:tabs>
-        <w:spacing w:after="0" w:line="240" w:lineRule="auto"/>
-        <w:ind w:left="720" w:hanging="360"/>
-        <w:rPr>
-          <w:rFonts w:ascii="Myriad Pro" w:eastAsia="Myriad Pro" w:hAnsi="Myriad Pro" w:cs="Myriad Pro"/>
-          <w:shd w:val="clear" w:color="auto" w:fill="FFFFFF"/>
-        </w:rPr>
-      </w:pPr>
-      <w:r>
-        <w:rPr>
-          <w:rFonts w:ascii="Myriad Pro" w:eastAsia="Myriad Pro" w:hAnsi="Myriad Pro" w:cs="Myriad Pro"/>
-          <w:b/>
-          <w:shd w:val="clear" w:color="auto" w:fill="FFFFFF"/>
-        </w:rPr>
-        <w:t>Dancing</w:t>
-      </w:r>
-      <w:r>
-        <w:rPr>
-          <w:rFonts w:ascii="Myriad Pro" w:eastAsia="Myriad Pro" w:hAnsi="Myriad Pro" w:cs="Myriad Pro"/>
-          <w:shd w:val="clear" w:color="auto" w:fill="FFFFFF"/>
-        </w:rPr>
-        <w:t>.</w:t>
-      </w:r>
-    </w:p>
-    <w:p>
-      <w:pPr>
-        <w:keepLines/>
-        <w:numPr>
-          <w:ilvl w:val="0"/>
-          <w:numId w:val="10"/>
-        </w:numPr>
-        <w:tabs>
-          <w:tab w:val="left" w:pos="720"/>
-          <w:tab w:val="left" w:pos="450"/>
-        </w:tabs>
-        <w:spacing w:after="0" w:line="240" w:lineRule="auto"/>
-        <w:ind w:left="720" w:hanging="360"/>
-        <w:rPr>
-          <w:rFonts w:ascii="Myriad Pro" w:eastAsia="Myriad Pro" w:hAnsi="Myriad Pro" w:cs="Myriad Pro"/>
-          <w:shd w:val="clear" w:color="auto" w:fill="FFFFFF"/>
-        </w:rPr>
-      </w:pPr>
-      <w:r>
-        <w:rPr>
-          <w:rFonts w:ascii="Myriad Pro" w:eastAsia="Myriad Pro" w:hAnsi="Myriad Pro" w:cs="Myriad Pro"/>
-          <w:b/>
-          <w:shd w:val="clear" w:color="auto" w:fill="FFFFFF"/>
-        </w:rPr>
-        <w:t>Running</w:t>
-      </w:r>
-      <w:r>
-        <w:rPr>
-          <w:rFonts w:ascii="Myriad Pro" w:eastAsia="Myriad Pro" w:hAnsi="Myriad Pro" w:cs="Myriad Pro"/>
-          <w:shd w:val="clear" w:color="auto" w:fill="FFFFFF"/>
-        </w:rPr>
-        <w:t>.</w:t>
-      </w:r>
-    </w:p>
-    <w:p>
-      <w:pPr>
-        <w:keepLines/>
-        <w:numPr>
-          <w:ilvl w:val="0"/>
-          <w:numId w:val="10"/>
-        </w:numPr>
-        <w:tabs>
-          <w:tab w:val="left" w:pos="720"/>
-          <w:tab w:val="left" w:pos="450"/>
-        </w:tabs>
-        <w:spacing w:after="0" w:line="240" w:lineRule="auto"/>
-        <w:ind w:left="720" w:hanging="360"/>
-        <w:rPr>
-          <w:rFonts w:ascii="Myriad Pro" w:eastAsia="Myriad Pro" w:hAnsi="Myriad Pro" w:cs="Myriad Pro"/>
-          <w:shd w:val="clear" w:color="auto" w:fill="FFFFFF"/>
-        </w:rPr>
-      </w:pPr>
-      <w:r>
-        <w:rPr>
-          <w:rFonts w:ascii="Myriad Pro" w:eastAsia="Myriad Pro" w:hAnsi="Myriad Pro" w:cs="Myriad Pro"/>
-          <w:b/>
-          <w:shd w:val="clear" w:color="auto" w:fill="FFFFFF"/>
-        </w:rPr>
-        <w:t>Cycling</w:t>
-      </w:r>
-      <w:r>
-        <w:rPr>
-          <w:rFonts w:ascii="Myriad Pro" w:eastAsia="Myriad Pro" w:hAnsi="Myriad Pro" w:cs="Myriad Pro"/>
-          <w:shd w:val="clear" w:color="auto" w:fill="FFFFFF"/>
-        </w:rPr>
-        <w:t>.</w:t>
-      </w:r>
-    </w:p>
-    <w:p>
-      <w:pPr>
-        <w:keepLines/>
-        <w:numPr>
-          <w:ilvl w:val="0"/>
-          <w:numId w:val="10"/>
-        </w:numPr>
-        <w:tabs>
-          <w:tab w:val="left" w:pos="720"/>
-          <w:tab w:val="left" w:pos="450"/>
-        </w:tabs>
-        <w:spacing w:after="0" w:line="240" w:lineRule="auto"/>
-        <w:ind w:left="720" w:hanging="360"/>
-        <w:rPr>
-          <w:rFonts w:ascii="Myriad Pro" w:eastAsia="Myriad Pro" w:hAnsi="Myriad Pro" w:cs="Myriad Pro"/>
-          <w:shd w:val="clear" w:color="auto" w:fill="FFFFFF"/>
-        </w:rPr>
-      </w:pPr>
-      <w:r>
-        <w:rPr>
-          <w:rFonts w:ascii="Myriad Pro" w:eastAsia="Myriad Pro" w:hAnsi="Myriad Pro" w:cs="Myriad Pro"/>
-          <w:b/>
-          <w:shd w:val="clear" w:color="auto" w:fill="FFFFFF"/>
-        </w:rPr>
-        <w:t>Travelling</w:t>
-      </w:r>
-      <w:r>
-        <w:rPr>
-          <w:rFonts w:ascii="Myriad Pro" w:eastAsia="Myriad Pro" w:hAnsi="Myriad Pro" w:cs="Myriad Pro"/>
-          <w:shd w:val="clear" w:color="auto" w:fill="FFFFFF"/>
-        </w:rPr>
-        <w:t xml:space="preserve">. </w:t>
-      </w:r>
-    </w:p>
-    <w:p>
-      <w:pPr>
-        <w:spacing w:after="160" w:line="240" w:lineRule="auto"/>
-        <w:rPr>
-          <w:rFonts w:ascii="Myriad Pro" w:eastAsia="Myriad Pro" w:hAnsi="Myriad Pro" w:cs="Myriad Pro"/>
-          <w:b/>
-          <w:sz w:val="28"/>
-          <w:shd w:val="clear" w:color="auto" w:fill="FFFFFF"/>
-        </w:rPr>
-      </w:pPr>
+      <w:bookmarkStart w:id="0" w:name="_GoBack"/>
+      <w:bookmarkEnd w:id="0"/>
+      <w:r>
+        <w:rPr>
+          <w:rFonts w:ascii="Myriad Pro" w:eastAsia="Myriad Pro" w:hAnsi="Myriad Pro" w:cs="Myriad Pro"/>
+          <w:shd w:val="clear" w:color="auto" w:fill="FFFFFF"/>
+        </w:rPr>
+        <w:t xml:space="preserve"> </w:t>
+      </w:r>
     </w:p>
     <w:sectPr>
       <w:pgSz w:w="12240" w:h="15840"/>
@@ -3641,119 +4299,6 @@
     </w:lvl>
   </w:abstractNum>
   <w:abstractNum w:abstractNumId="1">
-    <w:nsid w:val="09B51836"/>
-    <w:multiLevelType w:val="hybridMultilevel"/>
-    <w:tmpl w:val="AB2AEB82"/>
-    <w:lvl w:ilvl="0" w:tplc="ECCC0E2A">
-      <w:numFmt w:val="bullet"/>
-      <w:lvlText w:val="-"/>
-      <w:lvlJc w:val="left"/>
-      <w:pPr>
-        <w:ind w:left="1080" w:hanging="360"/>
-      </w:pPr>
-      <w:rPr>
-        <w:rFonts w:ascii="Myriad Pro" w:eastAsia="Myriad Pro" w:hAnsi="Myriad Pro" w:cs="Myriad Pro" w:hint="default"/>
-        <w:b w:val="0"/>
-      </w:rPr>
-    </w:lvl>
-    <w:lvl w:ilvl="1" w:tplc="04090003" w:tentative="1">
-      <w:start w:val="1"/>
-      <w:numFmt w:val="bullet"/>
-      <w:lvlText w:val="o"/>
-      <w:lvlJc w:val="left"/>
-      <w:pPr>
-        <w:ind w:left="1800" w:hanging="360"/>
-      </w:pPr>
-      <w:rPr>
-        <w:rFonts w:ascii="Courier New" w:hAnsi="Courier New" w:cs="Courier New" w:hint="default"/>
-      </w:rPr>
-    </w:lvl>
-    <w:lvl w:ilvl="2" w:tplc="04090005" w:tentative="1">
-      <w:start w:val="1"/>
-      <w:numFmt w:val="bullet"/>
-      <w:lvlText w:val=""/>
-      <w:lvlJc w:val="left"/>
-      <w:pPr>
-        <w:ind w:left="2520" w:hanging="360"/>
-      </w:pPr>
-      <w:rPr>
-        <w:rFonts w:ascii="Wingdings" w:hAnsi="Wingdings" w:hint="default"/>
-      </w:rPr>
-    </w:lvl>
-    <w:lvl w:ilvl="3" w:tplc="04090001" w:tentative="1">
-      <w:start w:val="1"/>
-      <w:numFmt w:val="bullet"/>
-      <w:lvlText w:val=""/>
-      <w:lvlJc w:val="left"/>
-      <w:pPr>
-        <w:ind w:left="3240" w:hanging="360"/>
-      </w:pPr>
-      <w:rPr>
-        <w:rFonts w:ascii="Symbol" w:hAnsi="Symbol" w:hint="default"/>
-      </w:rPr>
-    </w:lvl>
-    <w:lvl w:ilvl="4" w:tplc="04090003" w:tentative="1">
-      <w:start w:val="1"/>
-      <w:numFmt w:val="bullet"/>
-      <w:lvlText w:val="o"/>
-      <w:lvlJc w:val="left"/>
-      <w:pPr>
-        <w:ind w:left="3960" w:hanging="360"/>
-      </w:pPr>
-      <w:rPr>
-        <w:rFonts w:ascii="Courier New" w:hAnsi="Courier New" w:cs="Courier New" w:hint="default"/>
-      </w:rPr>
-    </w:lvl>
-    <w:lvl w:ilvl="5" w:tplc="04090005" w:tentative="1">
-      <w:start w:val="1"/>
-      <w:numFmt w:val="bullet"/>
-      <w:lvlText w:val=""/>
-      <w:lvlJc w:val="left"/>
-      <w:pPr>
-        <w:ind w:left="4680" w:hanging="360"/>
-      </w:pPr>
-      <w:rPr>
-        <w:rFonts w:ascii="Wingdings" w:hAnsi="Wingdings" w:hint="default"/>
-      </w:rPr>
-    </w:lvl>
-    <w:lvl w:ilvl="6" w:tplc="04090001" w:tentative="1">
-      <w:start w:val="1"/>
-      <w:numFmt w:val="bullet"/>
-      <w:lvlText w:val=""/>
-      <w:lvlJc w:val="left"/>
-      <w:pPr>
-        <w:ind w:left="5400" w:hanging="360"/>
-      </w:pPr>
-      <w:rPr>
-        <w:rFonts w:ascii="Symbol" w:hAnsi="Symbol" w:hint="default"/>
-      </w:rPr>
-    </w:lvl>
-    <w:lvl w:ilvl="7" w:tplc="04090003" w:tentative="1">
-      <w:start w:val="1"/>
-      <w:numFmt w:val="bullet"/>
-      <w:lvlText w:val="o"/>
-      <w:lvlJc w:val="left"/>
-      <w:pPr>
-        <w:ind w:left="6120" w:hanging="360"/>
-      </w:pPr>
-      <w:rPr>
-        <w:rFonts w:ascii="Courier New" w:hAnsi="Courier New" w:cs="Courier New" w:hint="default"/>
-      </w:rPr>
-    </w:lvl>
-    <w:lvl w:ilvl="8" w:tplc="04090005" w:tentative="1">
-      <w:start w:val="1"/>
-      <w:numFmt w:val="bullet"/>
-      <w:lvlText w:val=""/>
-      <w:lvlJc w:val="left"/>
-      <w:pPr>
-        <w:ind w:left="6840" w:hanging="360"/>
-      </w:pPr>
-      <w:rPr>
-        <w:rFonts w:ascii="Wingdings" w:hAnsi="Wingdings" w:hint="default"/>
-      </w:rPr>
-    </w:lvl>
-  </w:abstractNum>
-  <w:abstractNum w:abstractNumId="2">
     <w:nsid w:val="26C508B9"/>
     <w:multiLevelType w:val="multilevel"/>
     <w:tmpl w:val="86945C42"/>
@@ -3804,7 +4349,7 @@
       <w:lvlJc w:val="left"/>
     </w:lvl>
   </w:abstractNum>
-  <w:abstractNum w:abstractNumId="3">
+  <w:abstractNum w:abstractNumId="2">
     <w:nsid w:val="2C336596"/>
     <w:multiLevelType w:val="multilevel"/>
     <w:tmpl w:val="F3E0679A"/>
@@ -3855,7 +4400,7 @@
       <w:lvlJc w:val="left"/>
     </w:lvl>
   </w:abstractNum>
-  <w:abstractNum w:abstractNumId="4">
+  <w:abstractNum w:abstractNumId="3">
     <w:nsid w:val="3C930311"/>
     <w:multiLevelType w:val="multilevel"/>
     <w:tmpl w:val="8A1CFBAC"/>
@@ -3904,6 +4449,119 @@
       <w:numFmt w:val="decimal"/>
       <w:lvlText w:val=""/>
       <w:lvlJc w:val="left"/>
+    </w:lvl>
+  </w:abstractNum>
+  <w:abstractNum w:abstractNumId="4">
+    <w:nsid w:val="4FD13E27"/>
+    <w:multiLevelType w:val="hybridMultilevel"/>
+    <w:tmpl w:val="5FE8D0BA"/>
+    <w:lvl w:ilvl="0" w:tplc="04090001">
+      <w:start w:val="1"/>
+      <w:numFmt w:val="bullet"/>
+      <w:lvlText w:val=""/>
+      <w:lvlJc w:val="left"/>
+      <w:pPr>
+        <w:ind w:left="1440" w:hanging="360"/>
+      </w:pPr>
+      <w:rPr>
+        <w:rFonts w:ascii="Symbol" w:hAnsi="Symbol" w:hint="default"/>
+      </w:rPr>
+    </w:lvl>
+    <w:lvl w:ilvl="1" w:tplc="04090003">
+      <w:start w:val="1"/>
+      <w:numFmt w:val="bullet"/>
+      <w:lvlText w:val="o"/>
+      <w:lvlJc w:val="left"/>
+      <w:pPr>
+        <w:ind w:left="2160" w:hanging="360"/>
+      </w:pPr>
+      <w:rPr>
+        <w:rFonts w:ascii="Courier New" w:hAnsi="Courier New" w:cs="Courier New" w:hint="default"/>
+      </w:rPr>
+    </w:lvl>
+    <w:lvl w:ilvl="2" w:tplc="04090005" w:tentative="1">
+      <w:start w:val="1"/>
+      <w:numFmt w:val="bullet"/>
+      <w:lvlText w:val=""/>
+      <w:lvlJc w:val="left"/>
+      <w:pPr>
+        <w:ind w:left="2880" w:hanging="360"/>
+      </w:pPr>
+      <w:rPr>
+        <w:rFonts w:ascii="Wingdings" w:hAnsi="Wingdings" w:hint="default"/>
+      </w:rPr>
+    </w:lvl>
+    <w:lvl w:ilvl="3" w:tplc="04090001" w:tentative="1">
+      <w:start w:val="1"/>
+      <w:numFmt w:val="bullet"/>
+      <w:lvlText w:val=""/>
+      <w:lvlJc w:val="left"/>
+      <w:pPr>
+        <w:ind w:left="3600" w:hanging="360"/>
+      </w:pPr>
+      <w:rPr>
+        <w:rFonts w:ascii="Symbol" w:hAnsi="Symbol" w:hint="default"/>
+      </w:rPr>
+    </w:lvl>
+    <w:lvl w:ilvl="4" w:tplc="04090003" w:tentative="1">
+      <w:start w:val="1"/>
+      <w:numFmt w:val="bullet"/>
+      <w:lvlText w:val="o"/>
+      <w:lvlJc w:val="left"/>
+      <w:pPr>
+        <w:ind w:left="4320" w:hanging="360"/>
+      </w:pPr>
+      <w:rPr>
+        <w:rFonts w:ascii="Courier New" w:hAnsi="Courier New" w:cs="Courier New" w:hint="default"/>
+      </w:rPr>
+    </w:lvl>
+    <w:lvl w:ilvl="5" w:tplc="04090005" w:tentative="1">
+      <w:start w:val="1"/>
+      <w:numFmt w:val="bullet"/>
+      <w:lvlText w:val=""/>
+      <w:lvlJc w:val="left"/>
+      <w:pPr>
+        <w:ind w:left="5040" w:hanging="360"/>
+      </w:pPr>
+      <w:rPr>
+        <w:rFonts w:ascii="Wingdings" w:hAnsi="Wingdings" w:hint="default"/>
+      </w:rPr>
+    </w:lvl>
+    <w:lvl w:ilvl="6" w:tplc="04090001" w:tentative="1">
+      <w:start w:val="1"/>
+      <w:numFmt w:val="bullet"/>
+      <w:lvlText w:val=""/>
+      <w:lvlJc w:val="left"/>
+      <w:pPr>
+        <w:ind w:left="5760" w:hanging="360"/>
+      </w:pPr>
+      <w:rPr>
+        <w:rFonts w:ascii="Symbol" w:hAnsi="Symbol" w:hint="default"/>
+      </w:rPr>
+    </w:lvl>
+    <w:lvl w:ilvl="7" w:tplc="04090003" w:tentative="1">
+      <w:start w:val="1"/>
+      <w:numFmt w:val="bullet"/>
+      <w:lvlText w:val="o"/>
+      <w:lvlJc w:val="left"/>
+      <w:pPr>
+        <w:ind w:left="6480" w:hanging="360"/>
+      </w:pPr>
+      <w:rPr>
+        <w:rFonts w:ascii="Courier New" w:hAnsi="Courier New" w:cs="Courier New" w:hint="default"/>
+      </w:rPr>
+    </w:lvl>
+    <w:lvl w:ilvl="8" w:tplc="04090005" w:tentative="1">
+      <w:start w:val="1"/>
+      <w:numFmt w:val="bullet"/>
+      <w:lvlText w:val=""/>
+      <w:lvlJc w:val="left"/>
+      <w:pPr>
+        <w:ind w:left="7200" w:hanging="360"/>
+      </w:pPr>
+      <w:rPr>
+        <w:rFonts w:ascii="Wingdings" w:hAnsi="Wingdings" w:hint="default"/>
+      </w:rPr>
     </w:lvl>
   </w:abstractNum>
   <w:abstractNum w:abstractNumId="5">
@@ -4213,7 +4871,7 @@
     </w:lvl>
   </w:abstractNum>
   <w:num w:numId="1">
-    <w:abstractNumId w:val="3"/>
+    <w:abstractNumId w:val="2"/>
   </w:num>
   <w:num w:numId="2">
     <w:abstractNumId w:val="5"/>
@@ -4225,7 +4883,7 @@
     <w:abstractNumId w:val="6"/>
   </w:num>
   <w:num w:numId="5">
-    <w:abstractNumId w:val="4"/>
+    <w:abstractNumId w:val="3"/>
   </w:num>
   <w:num w:numId="6">
     <w:abstractNumId w:val="8"/>
@@ -4237,13 +4895,13 @@
     <w:abstractNumId w:val="9"/>
   </w:num>
   <w:num w:numId="9">
-    <w:abstractNumId w:val="2"/>
+    <w:abstractNumId w:val="1"/>
   </w:num>
   <w:num w:numId="10">
     <w:abstractNumId w:val="0"/>
   </w:num>
   <w:num w:numId="11">
-    <w:abstractNumId w:val="1"/>
+    <w:abstractNumId w:val="4"/>
   </w:num>
 </w:numbering>
 </file>
@@ -4451,7 +5109,7 @@
     <w:basedOn w:val="Normal"/>
     <w:uiPriority w:val="34"/>
     <w:qFormat/>
-    <w:rsid w:val="00A07CD6"/>
+    <w:rsid w:val="00781787"/>
     <w:pPr>
       <w:ind w:left="720"/>
       <w:contextualSpacing/>

</xml_diff>